<commit_message>
Version V1001 overworked audio control, backup recorder included
</commit_message>
<xml_diff>
--- a/docu/JoKiAutomationPPPSequenzenDesigner.docx
+++ b/docu/JoKiAutomationPPPSequenzenDesigner.docx
@@ -130,31 +130,13 @@
           <w:szCs w:val="24"/>
         </w:rPr>
       </w:pPr>
-      <w:proofErr w:type="spellStart"/>
-      <w:r>
-        <w:rPr>
-          <w:sz w:val="24"/>
-          <w:szCs w:val="24"/>
-        </w:rPr>
-        <w:t>Audiochannel</w:t>
-      </w:r>
-      <w:proofErr w:type="spellEnd"/>
-      <w:r>
-        <w:rPr>
-          <w:sz w:val="24"/>
-          <w:szCs w:val="24"/>
-        </w:rPr>
-        <w:t xml:space="preserve"> 1 fade </w:t>
-      </w:r>
-      <w:proofErr w:type="spellStart"/>
-      <w:r>
-        <w:rPr>
-          <w:sz w:val="24"/>
-          <w:szCs w:val="24"/>
-        </w:rPr>
-        <w:t>up</w:t>
-      </w:r>
-      <w:proofErr w:type="spellEnd"/>
+      <w:r>
+        <w:rPr>
+          <w:sz w:val="24"/>
+          <w:szCs w:val="24"/>
+        </w:rPr>
+        <w:t>Audio Mix Profile ‚Diashow‘</w:t>
+      </w:r>
     </w:p>
     <w:p>
       <w:pPr>
@@ -166,23 +148,16 @@
         <w:rPr>
           <w:sz w:val="24"/>
           <w:szCs w:val="24"/>
-        </w:rPr>
-      </w:pPr>
-      <w:proofErr w:type="spellStart"/>
-      <w:r>
-        <w:rPr>
-          <w:sz w:val="24"/>
-          <w:szCs w:val="24"/>
-        </w:rPr>
-        <w:t>Audiochannel</w:t>
-      </w:r>
-      <w:proofErr w:type="spellEnd"/>
-      <w:r>
-        <w:rPr>
-          <w:sz w:val="24"/>
-          <w:szCs w:val="24"/>
-        </w:rPr>
-        <w:t xml:space="preserve"> 2,3,4 fade down</w:t>
+          <w:lang w:val="en-US"/>
+        </w:rPr>
+      </w:pPr>
+      <w:r>
+        <w:rPr>
+          <w:sz w:val="24"/>
+          <w:szCs w:val="24"/>
+          <w:lang w:val="en-US"/>
+        </w:rPr>
+        <w:t>HDMI Switch channel 1 (Laptop PPP)</w:t>
       </w:r>
     </w:p>
     <w:p>
@@ -204,7 +179,7 @@
           <w:szCs w:val="24"/>
           <w:lang w:val="en-US"/>
         </w:rPr>
-        <w:t>HDMI Switch channel 1 (Laptop PPP)</w:t>
+        <w:t>Start Backup Recorder</w:t>
       </w:r>
     </w:p>
     <w:p>
@@ -306,21 +281,14 @@
           <w:szCs w:val="24"/>
           <w:lang w:val="en-US"/>
         </w:rPr>
-        <w:t xml:space="preserve">Information for technician: </w:t>
-      </w:r>
-    </w:p>
-    <w:p>
-      <w:pPr>
-        <w:spacing w:after="0"/>
-        <w:rPr>
-          <w:color w:val="FF0000"/>
-          <w:sz w:val="24"/>
-          <w:szCs w:val="24"/>
-          <w:lang w:val="en-US"/>
-        </w:rPr>
-      </w:pPr>
-      <w:r>
-        <w:rPr>
+        <w:t>Information for technician:</w:t>
+      </w:r>
+      <w:r>
+        <w:rPr>
+          <w:b/>
+          <w:bCs/>
+          <w:i/>
+          <w:iCs/>
           <w:sz w:val="24"/>
           <w:szCs w:val="24"/>
           <w:lang w:val="en-US"/>
@@ -329,12 +297,25 @@
       </w:r>
       <w:r>
         <w:rPr>
-          <w:color w:val="FF0000"/>
-          <w:sz w:val="24"/>
-          <w:szCs w:val="24"/>
-          <w:lang w:val="en-US"/>
-        </w:rPr>
-        <w:t xml:space="preserve">1 B1 A1     </w:t>
+          <w:b/>
+          <w:bCs/>
+          <w:color w:val="FF0000"/>
+          <w:sz w:val="24"/>
+          <w:szCs w:val="24"/>
+          <w:lang w:val="en-US"/>
+        </w:rPr>
+        <w:t>T</w:t>
+      </w:r>
+      <w:r>
+        <w:rPr>
+          <w:b/>
+          <w:bCs/>
+          <w:color w:val="FF0000"/>
+          <w:sz w:val="24"/>
+          <w:szCs w:val="24"/>
+          <w:lang w:val="en-US"/>
+        </w:rPr>
+        <w:t xml:space="preserve">     </w:t>
       </w:r>
     </w:p>
     <w:p>
@@ -365,31 +346,7 @@
           <w:szCs w:val="24"/>
           <w:lang w:val="en-US"/>
         </w:rPr>
-        <w:t>Execution</w:t>
-      </w:r>
-      <w:r>
-        <w:rPr>
-          <w:b/>
-          <w:bCs/>
-          <w:i/>
-          <w:iCs/>
-          <w:sz w:val="24"/>
-          <w:szCs w:val="24"/>
-          <w:lang w:val="en-US"/>
-        </w:rPr>
-        <w:t xml:space="preserve"> </w:t>
-      </w:r>
-      <w:r>
-        <w:rPr>
-          <w:b/>
-          <w:bCs/>
-          <w:i/>
-          <w:iCs/>
-          <w:sz w:val="24"/>
-          <w:szCs w:val="24"/>
-          <w:lang w:val="en-US"/>
-        </w:rPr>
-        <w:t>text for PPP</w:t>
+        <w:t>Execution text for PPP</w:t>
       </w:r>
       <w:r>
         <w:rPr>
@@ -459,6 +416,7 @@
           <w:color w:val="FF0000"/>
           <w:sz w:val="32"/>
           <w:szCs w:val="32"/>
+          <w:lang w:val="en-US"/>
         </w:rPr>
       </w:pPr>
       <w:proofErr w:type="spellStart"/>
@@ -469,6 +427,7 @@
           <w:color w:val="FF0000"/>
           <w:sz w:val="32"/>
           <w:szCs w:val="32"/>
+          <w:lang w:val="en-US"/>
         </w:rPr>
         <w:t>EventTimer</w:t>
       </w:r>
@@ -480,55 +439,35 @@
           <w:color w:val="FF0000"/>
           <w:sz w:val="32"/>
           <w:szCs w:val="32"/>
-        </w:rPr>
-        <w:t xml:space="preserve"> </w:t>
-      </w:r>
-      <w:r>
-        <w:rPr>
-          <w:b/>
-          <w:bCs/>
-          <w:color w:val="FF0000"/>
-          <w:sz w:val="32"/>
-          <w:szCs w:val="32"/>
-        </w:rPr>
-        <w:t>Pause Text 1 Text 2</w:t>
-      </w:r>
-    </w:p>
-    <w:p>
-      <w:pPr>
-        <w:spacing w:after="0"/>
-        <w:rPr>
-          <w:b/>
-          <w:bCs/>
-          <w:i/>
-          <w:iCs/>
-          <w:sz w:val="24"/>
-          <w:szCs w:val="24"/>
-        </w:rPr>
-      </w:pPr>
-      <w:proofErr w:type="spellStart"/>
-      <w:r>
-        <w:rPr>
-          <w:b/>
-          <w:bCs/>
-          <w:i/>
-          <w:iCs/>
-          <w:sz w:val="24"/>
-          <w:szCs w:val="24"/>
-        </w:rPr>
-        <w:t>Sequences</w:t>
-      </w:r>
-      <w:proofErr w:type="spellEnd"/>
-      <w:r>
-        <w:rPr>
-          <w:b/>
-          <w:bCs/>
-          <w:i/>
-          <w:iCs/>
-          <w:sz w:val="24"/>
-          <w:szCs w:val="24"/>
-        </w:rPr>
-        <w:t>:</w:t>
+          <w:lang w:val="en-US"/>
+        </w:rPr>
+        <w:t xml:space="preserve"> Pause Text 1 Text 2</w:t>
+      </w:r>
+    </w:p>
+    <w:p>
+      <w:pPr>
+        <w:spacing w:after="0"/>
+        <w:rPr>
+          <w:b/>
+          <w:bCs/>
+          <w:i/>
+          <w:iCs/>
+          <w:sz w:val="24"/>
+          <w:szCs w:val="24"/>
+          <w:lang w:val="en-US"/>
+        </w:rPr>
+      </w:pPr>
+      <w:r>
+        <w:rPr>
+          <w:b/>
+          <w:bCs/>
+          <w:i/>
+          <w:iCs/>
+          <w:sz w:val="24"/>
+          <w:szCs w:val="24"/>
+          <w:lang w:val="en-US"/>
+        </w:rPr>
+        <w:t>Sequences:</w:t>
       </w:r>
     </w:p>
     <w:p>
@@ -588,31 +527,13 @@
           <w:szCs w:val="24"/>
         </w:rPr>
       </w:pPr>
-      <w:proofErr w:type="spellStart"/>
-      <w:r>
-        <w:rPr>
-          <w:sz w:val="24"/>
-          <w:szCs w:val="24"/>
-        </w:rPr>
-        <w:t>Audiochannel</w:t>
-      </w:r>
-      <w:proofErr w:type="spellEnd"/>
-      <w:r>
-        <w:rPr>
-          <w:sz w:val="24"/>
-          <w:szCs w:val="24"/>
-        </w:rPr>
-        <w:t xml:space="preserve"> 1 fade </w:t>
-      </w:r>
-      <w:proofErr w:type="spellStart"/>
-      <w:r>
-        <w:rPr>
-          <w:sz w:val="24"/>
-          <w:szCs w:val="24"/>
-        </w:rPr>
-        <w:t>up</w:t>
-      </w:r>
-      <w:proofErr w:type="spellEnd"/>
+      <w:r>
+        <w:rPr>
+          <w:sz w:val="24"/>
+          <w:szCs w:val="24"/>
+        </w:rPr>
+        <w:t>Audio Mix Profile ‚Diashow‘</w:t>
+      </w:r>
     </w:p>
     <w:p>
       <w:pPr>
@@ -624,23 +545,16 @@
         <w:rPr>
           <w:sz w:val="24"/>
           <w:szCs w:val="24"/>
-        </w:rPr>
-      </w:pPr>
-      <w:proofErr w:type="spellStart"/>
-      <w:r>
-        <w:rPr>
-          <w:sz w:val="24"/>
-          <w:szCs w:val="24"/>
-        </w:rPr>
-        <w:t>Audiochannel</w:t>
-      </w:r>
-      <w:proofErr w:type="spellEnd"/>
-      <w:r>
-        <w:rPr>
-          <w:sz w:val="24"/>
-          <w:szCs w:val="24"/>
-        </w:rPr>
-        <w:t xml:space="preserve"> 2,3,4 fade down</w:t>
+          <w:lang w:val="en-US"/>
+        </w:rPr>
+      </w:pPr>
+      <w:r>
+        <w:rPr>
+          <w:sz w:val="24"/>
+          <w:szCs w:val="24"/>
+          <w:lang w:val="en-US"/>
+        </w:rPr>
+        <w:t>HDMI Switch channel 1 (Laptop PPP)</w:t>
       </w:r>
     </w:p>
     <w:p>
@@ -656,28 +570,6 @@
           <w:lang w:val="en-US"/>
         </w:rPr>
       </w:pPr>
-      <w:r>
-        <w:rPr>
-          <w:sz w:val="24"/>
-          <w:szCs w:val="24"/>
-          <w:lang w:val="en-US"/>
-        </w:rPr>
-        <w:t>HDMI Switch channel 1 (Laptop PPP)</w:t>
-      </w:r>
-    </w:p>
-    <w:p>
-      <w:pPr>
-        <w:numPr>
-          <w:ilvl w:val="0"/>
-          <w:numId w:val="1"/>
-        </w:numPr>
-        <w:spacing w:after="0"/>
-        <w:rPr>
-          <w:sz w:val="24"/>
-          <w:szCs w:val="24"/>
-          <w:lang w:val="en-US"/>
-        </w:rPr>
-      </w:pPr>
       <w:proofErr w:type="spellStart"/>
       <w:r>
         <w:rPr>
@@ -746,21 +638,14 @@
           <w:szCs w:val="24"/>
           <w:lang w:val="en-US"/>
         </w:rPr>
-        <w:t xml:space="preserve">Information for technician: </w:t>
-      </w:r>
-    </w:p>
-    <w:p>
-      <w:pPr>
-        <w:spacing w:after="0"/>
-        <w:rPr>
-          <w:color w:val="FF0000"/>
-          <w:sz w:val="24"/>
-          <w:szCs w:val="24"/>
-          <w:lang w:val="en-US"/>
-        </w:rPr>
-      </w:pPr>
-      <w:r>
-        <w:rPr>
+        <w:t>Information for technician:</w:t>
+      </w:r>
+      <w:r>
+        <w:rPr>
+          <w:b/>
+          <w:bCs/>
+          <w:i/>
+          <w:iCs/>
           <w:sz w:val="24"/>
           <w:szCs w:val="24"/>
           <w:lang w:val="en-US"/>
@@ -769,12 +654,25 @@
       </w:r>
       <w:r>
         <w:rPr>
-          <w:color w:val="FF0000"/>
-          <w:sz w:val="24"/>
-          <w:szCs w:val="24"/>
-          <w:lang w:val="en-US"/>
-        </w:rPr>
-        <w:t xml:space="preserve">1 B1 A1     </w:t>
+          <w:b/>
+          <w:bCs/>
+          <w:color w:val="FF0000"/>
+          <w:sz w:val="24"/>
+          <w:szCs w:val="24"/>
+          <w:lang w:val="en-US"/>
+        </w:rPr>
+        <w:t>P</w:t>
+      </w:r>
+      <w:r>
+        <w:rPr>
+          <w:b/>
+          <w:bCs/>
+          <w:color w:val="FF0000"/>
+          <w:sz w:val="24"/>
+          <w:szCs w:val="24"/>
+          <w:lang w:val="en-US"/>
+        </w:rPr>
+        <w:t xml:space="preserve">    </w:t>
       </w:r>
     </w:p>
     <w:p>
@@ -843,6 +741,7 @@
         <w:rPr>
           <w:sz w:val="24"/>
           <w:szCs w:val="24"/>
+          <w:lang w:val="en-US"/>
         </w:rPr>
         <w:t xml:space="preserve"> </w:t>
       </w:r>
@@ -974,44 +873,15 @@
         <w:rPr>
           <w:sz w:val="24"/>
           <w:szCs w:val="24"/>
-          <w:lang w:val="en-US"/>
-        </w:rPr>
-      </w:pPr>
-      <w:proofErr w:type="spellStart"/>
-      <w:r>
-        <w:rPr>
-          <w:sz w:val="24"/>
-          <w:szCs w:val="24"/>
-          <w:lang w:val="en-US"/>
-        </w:rPr>
-        <w:t>Audiochannel</w:t>
-      </w:r>
-      <w:proofErr w:type="spellEnd"/>
-      <w:r>
-        <w:rPr>
-          <w:sz w:val="24"/>
-          <w:szCs w:val="24"/>
-          <w:lang w:val="en-US"/>
-        </w:rPr>
-        <w:t xml:space="preserve"> 2 (</w:t>
-      </w:r>
-      <w:proofErr w:type="spellStart"/>
-      <w:r>
-        <w:rPr>
-          <w:sz w:val="24"/>
-          <w:szCs w:val="24"/>
-          <w:lang w:val="en-US"/>
-        </w:rPr>
-        <w:t>sumary</w:t>
-      </w:r>
-      <w:proofErr w:type="spellEnd"/>
-      <w:r>
-        <w:rPr>
-          <w:sz w:val="24"/>
-          <w:szCs w:val="24"/>
-          <w:lang w:val="en-US"/>
-        </w:rPr>
-        <w:t>) or 3 (room microphone) fade up</w:t>
+        </w:rPr>
+      </w:pPr>
+      <w:r>
+        <w:rPr>
+          <w:sz w:val="24"/>
+          <w:szCs w:val="24"/>
+          <w:lang w:val="en-US"/>
+        </w:rPr>
+        <w:t>Audio Mix Profile ‘Band’</w:t>
       </w:r>
     </w:p>
     <w:p>
@@ -1024,51 +894,6 @@
         <w:rPr>
           <w:sz w:val="24"/>
           <w:szCs w:val="24"/>
-        </w:rPr>
-      </w:pPr>
-      <w:proofErr w:type="spellStart"/>
-      <w:r>
-        <w:rPr>
-          <w:sz w:val="24"/>
-          <w:szCs w:val="24"/>
-        </w:rPr>
-        <w:t>Audiochannel</w:t>
-      </w:r>
-      <w:proofErr w:type="spellEnd"/>
-      <w:r>
-        <w:rPr>
-          <w:sz w:val="24"/>
-          <w:szCs w:val="24"/>
-        </w:rPr>
-        <w:t xml:space="preserve"> 1,2 </w:t>
-      </w:r>
-      <w:proofErr w:type="spellStart"/>
-      <w:r>
-        <w:rPr>
-          <w:sz w:val="24"/>
-          <w:szCs w:val="24"/>
-        </w:rPr>
-        <w:t>or</w:t>
-      </w:r>
-      <w:proofErr w:type="spellEnd"/>
-      <w:r>
-        <w:rPr>
-          <w:sz w:val="24"/>
-          <w:szCs w:val="24"/>
-        </w:rPr>
-        <w:t xml:space="preserve"> 3,4 fade down</w:t>
-      </w:r>
-    </w:p>
-    <w:p>
-      <w:pPr>
-        <w:numPr>
-          <w:ilvl w:val="0"/>
-          <w:numId w:val="3"/>
-        </w:numPr>
-        <w:spacing w:after="0"/>
-        <w:rPr>
-          <w:sz w:val="24"/>
-          <w:szCs w:val="24"/>
           <w:lang w:val="en-US"/>
         </w:rPr>
       </w:pPr>
@@ -1112,21 +937,14 @@
           <w:szCs w:val="24"/>
           <w:lang w:val="en-US"/>
         </w:rPr>
-        <w:t xml:space="preserve">Information for technician: </w:t>
-      </w:r>
-    </w:p>
-    <w:p>
-      <w:pPr>
-        <w:spacing w:after="0"/>
-        <w:rPr>
-          <w:color w:val="FF0000"/>
-          <w:sz w:val="24"/>
-          <w:szCs w:val="24"/>
-          <w:lang w:val="en-US"/>
-        </w:rPr>
-      </w:pPr>
-      <w:r>
-        <w:rPr>
+        <w:t>Information for technician:</w:t>
+      </w:r>
+      <w:r>
+        <w:rPr>
+          <w:b/>
+          <w:bCs/>
+          <w:i/>
+          <w:iCs/>
           <w:sz w:val="24"/>
           <w:szCs w:val="24"/>
           <w:lang w:val="en-US"/>
@@ -1135,24 +953,31 @@
       </w:r>
       <w:r>
         <w:rPr>
-          <w:color w:val="FF0000"/>
-          <w:sz w:val="24"/>
-          <w:szCs w:val="24"/>
-          <w:lang w:val="en-US"/>
-        </w:rPr>
-        <w:t>1 B1 A</w:t>
-      </w:r>
-      <w:r>
-        <w:rPr>
-          <w:color w:val="FF0000"/>
-          <w:sz w:val="24"/>
-          <w:szCs w:val="24"/>
-          <w:lang w:val="en-US"/>
-        </w:rPr>
-        <w:t>2</w:t>
-      </w:r>
-      <w:r>
-        <w:rPr>
+          <w:b/>
+          <w:bCs/>
+          <w:i/>
+          <w:iCs/>
+          <w:sz w:val="24"/>
+          <w:szCs w:val="24"/>
+          <w:lang w:val="en-US"/>
+        </w:rPr>
+        <w:t xml:space="preserve"> </w:t>
+      </w:r>
+      <w:r>
+        <w:rPr>
+          <w:b/>
+          <w:bCs/>
+          <w:color w:val="FF0000"/>
+          <w:sz w:val="24"/>
+          <w:szCs w:val="24"/>
+          <w:lang w:val="en-US"/>
+        </w:rPr>
+        <w:t>L</w:t>
+      </w:r>
+      <w:r>
+        <w:rPr>
+          <w:b/>
+          <w:bCs/>
           <w:color w:val="FF0000"/>
           <w:sz w:val="24"/>
           <w:szCs w:val="24"/>
@@ -1223,6 +1048,11 @@
       </w:r>
     </w:p>
     <w:p>
+      <w:pPr>
+        <w:rPr>
+          <w:lang w:val="en-US"/>
+        </w:rPr>
+      </w:pPr>
       <w:r>
         <w:rPr>
           <w:sz w:val="24"/>
@@ -1232,36 +1062,11 @@
         <w:t xml:space="preserve"> </w:t>
       </w:r>
       <w:r>
+        <w:rPr>
+          <w:lang w:val="en-US"/>
+        </w:rPr>
         <w:t>JokiAutomation.exe "Band"</w:t>
       </w:r>
-    </w:p>
-    <w:p>
-      <w:pPr>
-        <w:rPr>
-          <w:lang w:val="en-US"/>
-        </w:rPr>
-      </w:pPr>
-    </w:p>
-    <w:p>
-      <w:pPr>
-        <w:rPr>
-          <w:lang w:val="en-US"/>
-        </w:rPr>
-      </w:pPr>
-    </w:p>
-    <w:p>
-      <w:pPr>
-        <w:rPr>
-          <w:lang w:val="en-US"/>
-        </w:rPr>
-      </w:pPr>
-    </w:p>
-    <w:p>
-      <w:pPr>
-        <w:rPr>
-          <w:lang w:val="en-US"/>
-        </w:rPr>
-      </w:pPr>
     </w:p>
     <w:p>
       <w:pPr>
@@ -1291,7 +1096,6 @@
           <w:szCs w:val="32"/>
           <w:lang w:val="en-US"/>
         </w:rPr>
-        <w:lastRenderedPageBreak/>
         <w:t xml:space="preserve">GoPro </w:t>
       </w:r>
       <w:proofErr w:type="spellStart"/>
@@ -1344,9 +1148,16 @@
         <w:rPr>
           <w:sz w:val="24"/>
           <w:szCs w:val="24"/>
-          <w:lang w:val="en-US"/>
-        </w:rPr>
-      </w:pPr>
+        </w:rPr>
+      </w:pPr>
+      <w:r>
+        <w:rPr>
+          <w:sz w:val="24"/>
+          <w:szCs w:val="24"/>
+          <w:lang w:val="en-US"/>
+        </w:rPr>
+        <w:t>Audio Mix Profile ‘</w:t>
+      </w:r>
       <w:proofErr w:type="spellStart"/>
       <w:r>
         <w:rPr>
@@ -1354,7 +1165,7 @@
           <w:szCs w:val="24"/>
           <w:lang w:val="en-US"/>
         </w:rPr>
-        <w:t>Audiochannel</w:t>
+        <w:t>Gottesdienst</w:t>
       </w:r>
       <w:proofErr w:type="spellEnd"/>
       <w:r>
@@ -1363,25 +1174,7 @@
           <w:szCs w:val="24"/>
           <w:lang w:val="en-US"/>
         </w:rPr>
-        <w:t xml:space="preserve"> 2 (</w:t>
-      </w:r>
-      <w:proofErr w:type="spellStart"/>
-      <w:r>
-        <w:rPr>
-          <w:sz w:val="24"/>
-          <w:szCs w:val="24"/>
-          <w:lang w:val="en-US"/>
-        </w:rPr>
-        <w:t>sumary</w:t>
-      </w:r>
-      <w:proofErr w:type="spellEnd"/>
-      <w:r>
-        <w:rPr>
-          <w:sz w:val="24"/>
-          <w:szCs w:val="24"/>
-          <w:lang w:val="en-US"/>
-        </w:rPr>
-        <w:t>) or 3 (room microphone) fade up</w:t>
+        <w:t>’</w:t>
       </w:r>
     </w:p>
     <w:p>
@@ -1396,13 +1189,20 @@
           <w:szCs w:val="24"/>
         </w:rPr>
       </w:pPr>
+      <w:r>
+        <w:rPr>
+          <w:sz w:val="24"/>
+          <w:szCs w:val="24"/>
+        </w:rPr>
+        <w:t xml:space="preserve">HDMI Switch </w:t>
+      </w:r>
       <w:proofErr w:type="spellStart"/>
       <w:r>
         <w:rPr>
           <w:sz w:val="24"/>
           <w:szCs w:val="24"/>
         </w:rPr>
-        <w:t>Audiochannel</w:t>
+        <w:t>channel</w:t>
       </w:r>
       <w:proofErr w:type="spellEnd"/>
       <w:r>
@@ -1410,58 +1210,6 @@
           <w:sz w:val="24"/>
           <w:szCs w:val="24"/>
         </w:rPr>
-        <w:t xml:space="preserve"> 1,2 </w:t>
-      </w:r>
-      <w:proofErr w:type="spellStart"/>
-      <w:r>
-        <w:rPr>
-          <w:sz w:val="24"/>
-          <w:szCs w:val="24"/>
-        </w:rPr>
-        <w:t>or</w:t>
-      </w:r>
-      <w:proofErr w:type="spellEnd"/>
-      <w:r>
-        <w:rPr>
-          <w:sz w:val="24"/>
-          <w:szCs w:val="24"/>
-        </w:rPr>
-        <w:t xml:space="preserve"> 3,4 fade down</w:t>
-      </w:r>
-    </w:p>
-    <w:p>
-      <w:pPr>
-        <w:numPr>
-          <w:ilvl w:val="0"/>
-          <w:numId w:val="4"/>
-        </w:numPr>
-        <w:spacing w:after="0"/>
-        <w:rPr>
-          <w:sz w:val="24"/>
-          <w:szCs w:val="24"/>
-        </w:rPr>
-      </w:pPr>
-      <w:r>
-        <w:rPr>
-          <w:sz w:val="24"/>
-          <w:szCs w:val="24"/>
-        </w:rPr>
-        <w:t xml:space="preserve">HDMI Switch </w:t>
-      </w:r>
-      <w:proofErr w:type="spellStart"/>
-      <w:r>
-        <w:rPr>
-          <w:sz w:val="24"/>
-          <w:szCs w:val="24"/>
-        </w:rPr>
-        <w:t>channel</w:t>
-      </w:r>
-      <w:proofErr w:type="spellEnd"/>
-      <w:r>
-        <w:rPr>
-          <w:sz w:val="24"/>
-          <w:szCs w:val="24"/>
-        </w:rPr>
         <w:t xml:space="preserve"> 2 (GoPro)</w:t>
       </w:r>
     </w:p>
@@ -1498,19 +1246,12 @@
         </w:rPr>
         <w:t xml:space="preserve">Information for technician: </w:t>
       </w:r>
-    </w:p>
-    <w:p>
-      <w:pPr>
-        <w:spacing w:after="0"/>
-        <w:rPr>
-          <w:color w:val="FF0000"/>
-          <w:sz w:val="24"/>
-          <w:szCs w:val="24"/>
-          <w:lang w:val="en-US"/>
-        </w:rPr>
-      </w:pPr>
-      <w:r>
-        <w:rPr>
+      <w:r>
+        <w:rPr>
+          <w:b/>
+          <w:bCs/>
+          <w:i/>
+          <w:iCs/>
           <w:sz w:val="24"/>
           <w:szCs w:val="24"/>
           <w:lang w:val="en-US"/>
@@ -1519,30 +1260,14 @@
       </w:r>
       <w:r>
         <w:rPr>
-          <w:color w:val="FF0000"/>
-          <w:sz w:val="24"/>
-          <w:szCs w:val="24"/>
-          <w:lang w:val="en-US"/>
-        </w:rPr>
-        <w:t>2</w:t>
-      </w:r>
-      <w:r>
-        <w:rPr>
-          <w:color w:val="FF0000"/>
-          <w:sz w:val="24"/>
-          <w:szCs w:val="24"/>
-          <w:lang w:val="en-US"/>
-        </w:rPr>
-        <w:t xml:space="preserve"> A</w:t>
-      </w:r>
-      <w:r>
-        <w:rPr>
-          <w:color w:val="FF0000"/>
-          <w:sz w:val="24"/>
-          <w:szCs w:val="24"/>
-          <w:lang w:val="en-US"/>
-        </w:rPr>
-        <w:t>2</w:t>
+          <w:b/>
+          <w:bCs/>
+          <w:color w:val="FF0000"/>
+          <w:sz w:val="24"/>
+          <w:szCs w:val="24"/>
+          <w:lang w:val="en-US"/>
+        </w:rPr>
+        <w:t>G</w:t>
       </w:r>
       <w:r>
         <w:rPr>
@@ -1628,6 +1353,8 @@
         <w:t>JokiAutomation.exe "GoPro"</w:t>
       </w:r>
     </w:p>
+    <w:p/>
+    <w:p/>
     <w:p/>
     <w:p>
       <w:pPr>
@@ -1650,6 +1377,7 @@
           <w:szCs w:val="32"/>
           <w:lang w:val="en-US"/>
         </w:rPr>
+        <w:lastRenderedPageBreak/>
         <w:t xml:space="preserve">Camcorder </w:t>
       </w:r>
       <w:proofErr w:type="gramStart"/>
@@ -1713,9 +1441,16 @@
         <w:rPr>
           <w:sz w:val="24"/>
           <w:szCs w:val="24"/>
-          <w:lang w:val="en-US"/>
-        </w:rPr>
-      </w:pPr>
+        </w:rPr>
+      </w:pPr>
+      <w:r>
+        <w:rPr>
+          <w:sz w:val="24"/>
+          <w:szCs w:val="24"/>
+          <w:lang w:val="en-US"/>
+        </w:rPr>
+        <w:t>Audio Mix Profile ‘</w:t>
+      </w:r>
       <w:proofErr w:type="spellStart"/>
       <w:r>
         <w:rPr>
@@ -1723,7 +1458,7 @@
           <w:szCs w:val="24"/>
           <w:lang w:val="en-US"/>
         </w:rPr>
-        <w:t>Audiochannel</w:t>
+        <w:t>Gottesdienst</w:t>
       </w:r>
       <w:proofErr w:type="spellEnd"/>
       <w:r>
@@ -1732,25 +1467,7 @@
           <w:szCs w:val="24"/>
           <w:lang w:val="en-US"/>
         </w:rPr>
-        <w:t xml:space="preserve"> 2 (</w:t>
-      </w:r>
-      <w:proofErr w:type="spellStart"/>
-      <w:r>
-        <w:rPr>
-          <w:sz w:val="24"/>
-          <w:szCs w:val="24"/>
-          <w:lang w:val="en-US"/>
-        </w:rPr>
-        <w:t>sumary</w:t>
-      </w:r>
-      <w:proofErr w:type="spellEnd"/>
-      <w:r>
-        <w:rPr>
-          <w:sz w:val="24"/>
-          <w:szCs w:val="24"/>
-          <w:lang w:val="en-US"/>
-        </w:rPr>
-        <w:t>) or 3 (room microphone) fade up</w:t>
+        <w:t>’</w:t>
       </w:r>
     </w:p>
     <w:p>
@@ -1763,51 +1480,6 @@
         <w:rPr>
           <w:sz w:val="24"/>
           <w:szCs w:val="24"/>
-        </w:rPr>
-      </w:pPr>
-      <w:proofErr w:type="spellStart"/>
-      <w:r>
-        <w:rPr>
-          <w:sz w:val="24"/>
-          <w:szCs w:val="24"/>
-        </w:rPr>
-        <w:t>Audiochannel</w:t>
-      </w:r>
-      <w:proofErr w:type="spellEnd"/>
-      <w:r>
-        <w:rPr>
-          <w:sz w:val="24"/>
-          <w:szCs w:val="24"/>
-        </w:rPr>
-        <w:t xml:space="preserve"> 1,2 </w:t>
-      </w:r>
-      <w:proofErr w:type="spellStart"/>
-      <w:r>
-        <w:rPr>
-          <w:sz w:val="24"/>
-          <w:szCs w:val="24"/>
-        </w:rPr>
-        <w:t>or</w:t>
-      </w:r>
-      <w:proofErr w:type="spellEnd"/>
-      <w:r>
-        <w:rPr>
-          <w:sz w:val="24"/>
-          <w:szCs w:val="24"/>
-        </w:rPr>
-        <w:t xml:space="preserve"> 3,4 fade down</w:t>
-      </w:r>
-    </w:p>
-    <w:p>
-      <w:pPr>
-        <w:numPr>
-          <w:ilvl w:val="0"/>
-          <w:numId w:val="5"/>
-        </w:numPr>
-        <w:spacing w:after="0"/>
-        <w:rPr>
-          <w:sz w:val="24"/>
-          <w:szCs w:val="24"/>
           <w:lang w:val="en-US"/>
         </w:rPr>
       </w:pPr>
@@ -1853,19 +1525,41 @@
         </w:rPr>
         <w:t xml:space="preserve">Information for technician: </w:t>
       </w:r>
-    </w:p>
-    <w:p>
-      <w:pPr>
-        <w:spacing w:after="0"/>
-        <w:rPr>
-          <w:color w:val="FF0000"/>
-          <w:sz w:val="24"/>
-          <w:szCs w:val="24"/>
-          <w:lang w:val="en-US"/>
-        </w:rPr>
-      </w:pPr>
-      <w:r>
-        <w:rPr>
+      <w:r>
+        <w:rPr>
+          <w:b/>
+          <w:bCs/>
+          <w:color w:val="FF0000"/>
+          <w:sz w:val="24"/>
+          <w:szCs w:val="24"/>
+          <w:lang w:val="en-US"/>
+        </w:rPr>
+        <w:t>A</w:t>
+      </w:r>
+      <w:r>
+        <w:rPr>
+          <w:b/>
+          <w:bCs/>
+          <w:color w:val="FF0000"/>
+          <w:sz w:val="24"/>
+          <w:szCs w:val="24"/>
+          <w:lang w:val="en-US"/>
+        </w:rPr>
+        <w:t xml:space="preserve">     </w:t>
+      </w:r>
+    </w:p>
+    <w:p>
+      <w:pPr>
+        <w:spacing w:after="0"/>
+        <w:rPr>
+          <w:sz w:val="24"/>
+          <w:szCs w:val="24"/>
+          <w:lang w:val="en-US"/>
+        </w:rPr>
+      </w:pPr>
+      <w:r>
+        <w:rPr>
+          <w:color w:val="FF0000"/>
           <w:sz w:val="24"/>
           <w:szCs w:val="24"/>
           <w:lang w:val="en-US"/>
@@ -1874,50 +1568,28 @@
       </w:r>
       <w:r>
         <w:rPr>
-          <w:color w:val="FF0000"/>
-          <w:sz w:val="24"/>
-          <w:szCs w:val="24"/>
-          <w:lang w:val="en-US"/>
-        </w:rPr>
-        <w:t>3</w:t>
-      </w:r>
-      <w:r>
-        <w:rPr>
-          <w:color w:val="FF0000"/>
-          <w:sz w:val="24"/>
-          <w:szCs w:val="24"/>
-          <w:lang w:val="en-US"/>
-        </w:rPr>
-        <w:t xml:space="preserve"> A</w:t>
-      </w:r>
-      <w:r>
-        <w:rPr>
-          <w:color w:val="FF0000"/>
-          <w:sz w:val="24"/>
-          <w:szCs w:val="24"/>
-          <w:lang w:val="en-US"/>
-        </w:rPr>
-        <w:t>2</w:t>
-      </w:r>
-      <w:r>
-        <w:rPr>
-          <w:color w:val="FF0000"/>
-          <w:sz w:val="24"/>
-          <w:szCs w:val="24"/>
-          <w:lang w:val="en-US"/>
-        </w:rPr>
-        <w:t xml:space="preserve">     </w:t>
-      </w:r>
-    </w:p>
-    <w:p>
-      <w:pPr>
-        <w:spacing w:after="0"/>
-        <w:rPr>
-          <w:sz w:val="24"/>
-          <w:szCs w:val="24"/>
-          <w:lang w:val="en-US"/>
-        </w:rPr>
-      </w:pPr>
+          <w:b/>
+          <w:bCs/>
+          <w:i/>
+          <w:iCs/>
+          <w:sz w:val="24"/>
+          <w:szCs w:val="24"/>
+          <w:lang w:val="en-US"/>
+        </w:rPr>
+        <w:t>Execution text for PPP</w:t>
+      </w:r>
+      <w:r>
+        <w:rPr>
+          <w:b/>
+          <w:bCs/>
+          <w:i/>
+          <w:iCs/>
+          <w:sz w:val="24"/>
+          <w:szCs w:val="24"/>
+          <w:lang w:val="en-US"/>
+        </w:rPr>
+        <w:t>:</w:t>
+      </w:r>
       <w:r>
         <w:rPr>
           <w:color w:val="FF0000"/>
@@ -1929,31 +1601,22 @@
       </w:r>
       <w:r>
         <w:rPr>
-          <w:b/>
-          <w:bCs/>
-          <w:i/>
-          <w:iCs/>
-          <w:sz w:val="24"/>
-          <w:szCs w:val="24"/>
-          <w:lang w:val="en-US"/>
-        </w:rPr>
-        <w:t>Execution text for PPP</w:t>
-      </w:r>
-      <w:r>
-        <w:rPr>
-          <w:b/>
-          <w:bCs/>
-          <w:i/>
-          <w:iCs/>
-          <w:sz w:val="24"/>
-          <w:szCs w:val="24"/>
-          <w:lang w:val="en-US"/>
-        </w:rPr>
-        <w:t>:</w:t>
-      </w:r>
-      <w:r>
-        <w:rPr>
-          <w:color w:val="FF0000"/>
+          <w:color w:val="FF0000"/>
+          <w:sz w:val="24"/>
+          <w:szCs w:val="24"/>
+          <w:lang w:val="en-US"/>
+        </w:rPr>
+        <w:t xml:space="preserve">                        </w:t>
+      </w:r>
+    </w:p>
+    <w:p>
+      <w:pPr>
+        <w:rPr>
+          <w:lang w:val="en-US"/>
+        </w:rPr>
+      </w:pPr>
+      <w:r>
+        <w:rPr>
           <w:sz w:val="24"/>
           <w:szCs w:val="24"/>
           <w:lang w:val="en-US"/>
@@ -1962,28 +1625,18 @@
       </w:r>
       <w:r>
         <w:rPr>
-          <w:color w:val="FF0000"/>
-          <w:sz w:val="24"/>
-          <w:szCs w:val="24"/>
-          <w:lang w:val="en-US"/>
-        </w:rPr>
-        <w:t xml:space="preserve">                        </w:t>
-      </w:r>
-    </w:p>
-    <w:p>
-      <w:r>
-        <w:rPr>
-          <w:sz w:val="24"/>
-          <w:szCs w:val="24"/>
-          <w:lang w:val="en-US"/>
-        </w:rPr>
-        <w:t xml:space="preserve"> </w:t>
-      </w:r>
-      <w:r>
+          <w:lang w:val="en-US"/>
+        </w:rPr>
         <w:t>JokiAutomation.exe "Altar"</w:t>
       </w:r>
     </w:p>
-    <w:p/>
+    <w:p>
+      <w:pPr>
+        <w:rPr>
+          <w:lang w:val="en-US"/>
+        </w:rPr>
+      </w:pPr>
+    </w:p>
     <w:p>
       <w:pPr>
         <w:spacing w:after="0"/>
@@ -2090,9 +1743,16 @@
         <w:rPr>
           <w:sz w:val="24"/>
           <w:szCs w:val="24"/>
-          <w:lang w:val="en-US"/>
-        </w:rPr>
-      </w:pPr>
+        </w:rPr>
+      </w:pPr>
+      <w:r>
+        <w:rPr>
+          <w:sz w:val="24"/>
+          <w:szCs w:val="24"/>
+          <w:lang w:val="en-US"/>
+        </w:rPr>
+        <w:t>Audio Mix Profile ‘</w:t>
+      </w:r>
       <w:proofErr w:type="spellStart"/>
       <w:r>
         <w:rPr>
@@ -2100,7 +1760,7 @@
           <w:szCs w:val="24"/>
           <w:lang w:val="en-US"/>
         </w:rPr>
-        <w:t>Audiochannel</w:t>
+        <w:t>Predigt</w:t>
       </w:r>
       <w:proofErr w:type="spellEnd"/>
       <w:r>
@@ -2109,25 +1769,7 @@
           <w:szCs w:val="24"/>
           <w:lang w:val="en-US"/>
         </w:rPr>
-        <w:t xml:space="preserve"> 2 (</w:t>
-      </w:r>
-      <w:proofErr w:type="spellStart"/>
-      <w:r>
-        <w:rPr>
-          <w:sz w:val="24"/>
-          <w:szCs w:val="24"/>
-          <w:lang w:val="en-US"/>
-        </w:rPr>
-        <w:t>sumary</w:t>
-      </w:r>
-      <w:proofErr w:type="spellEnd"/>
-      <w:r>
-        <w:rPr>
-          <w:sz w:val="24"/>
-          <w:szCs w:val="24"/>
-          <w:lang w:val="en-US"/>
-        </w:rPr>
-        <w:t>) or 3 (room microphone) fade up</w:t>
+        <w:t>’</w:t>
       </w:r>
     </w:p>
     <w:p>
@@ -2140,227 +1782,177 @@
         <w:rPr>
           <w:sz w:val="24"/>
           <w:szCs w:val="24"/>
-        </w:rPr>
-      </w:pPr>
+          <w:lang w:val="en-US"/>
+        </w:rPr>
+      </w:pPr>
+      <w:r>
+        <w:rPr>
+          <w:sz w:val="24"/>
+          <w:szCs w:val="24"/>
+          <w:lang w:val="en-US"/>
+        </w:rPr>
+        <w:t>HDMI Switch channel 4 (camcorder 2 preacher view)</w:t>
+      </w:r>
+    </w:p>
+    <w:p>
+      <w:pPr>
+        <w:spacing w:after="0"/>
+        <w:rPr>
+          <w:b/>
+          <w:bCs/>
+          <w:i/>
+          <w:iCs/>
+          <w:sz w:val="24"/>
+          <w:szCs w:val="24"/>
+          <w:lang w:val="en-US"/>
+        </w:rPr>
+      </w:pPr>
+      <w:r>
+        <w:rPr>
+          <w:sz w:val="24"/>
+          <w:szCs w:val="24"/>
+          <w:lang w:val="en-US"/>
+        </w:rPr>
+        <w:t xml:space="preserve">  </w:t>
+      </w:r>
+      <w:r>
+        <w:rPr>
+          <w:b/>
+          <w:bCs/>
+          <w:i/>
+          <w:iCs/>
+          <w:sz w:val="24"/>
+          <w:szCs w:val="24"/>
+          <w:lang w:val="en-US"/>
+        </w:rPr>
+        <w:t xml:space="preserve">Information for technician: </w:t>
+      </w:r>
+      <w:r>
+        <w:rPr>
+          <w:b/>
+          <w:bCs/>
+          <w:color w:val="FF0000"/>
+          <w:sz w:val="24"/>
+          <w:szCs w:val="24"/>
+          <w:lang w:val="en-US"/>
+        </w:rPr>
+        <w:t>K</w:t>
+      </w:r>
+      <w:r>
+        <w:rPr>
+          <w:b/>
+          <w:bCs/>
+          <w:color w:val="FF0000"/>
+          <w:sz w:val="24"/>
+          <w:szCs w:val="24"/>
+          <w:lang w:val="en-US"/>
+        </w:rPr>
+        <w:t xml:space="preserve">     </w:t>
+      </w:r>
+    </w:p>
+    <w:p>
+      <w:pPr>
+        <w:spacing w:after="0"/>
+        <w:rPr>
+          <w:sz w:val="24"/>
+          <w:szCs w:val="24"/>
+          <w:lang w:val="en-US"/>
+        </w:rPr>
+      </w:pPr>
+      <w:r>
+        <w:rPr>
+          <w:color w:val="FF0000"/>
+          <w:sz w:val="24"/>
+          <w:szCs w:val="24"/>
+          <w:lang w:val="en-US"/>
+        </w:rPr>
+        <w:t xml:space="preserve"> </w:t>
+      </w:r>
+      <w:r>
+        <w:rPr>
+          <w:b/>
+          <w:bCs/>
+          <w:i/>
+          <w:iCs/>
+          <w:sz w:val="24"/>
+          <w:szCs w:val="24"/>
+          <w:lang w:val="en-US"/>
+        </w:rPr>
+        <w:t>Execution text for PPP</w:t>
+      </w:r>
+      <w:r>
+        <w:rPr>
+          <w:b/>
+          <w:bCs/>
+          <w:i/>
+          <w:iCs/>
+          <w:sz w:val="24"/>
+          <w:szCs w:val="24"/>
+          <w:lang w:val="en-US"/>
+        </w:rPr>
+        <w:t>:</w:t>
+      </w:r>
+      <w:r>
+        <w:rPr>
+          <w:color w:val="FF0000"/>
+          <w:sz w:val="24"/>
+          <w:szCs w:val="24"/>
+          <w:lang w:val="en-US"/>
+        </w:rPr>
+        <w:t xml:space="preserve"> </w:t>
+      </w:r>
+      <w:r>
+        <w:rPr>
+          <w:color w:val="FF0000"/>
+          <w:sz w:val="24"/>
+          <w:szCs w:val="24"/>
+          <w:lang w:val="en-US"/>
+        </w:rPr>
+        <w:t xml:space="preserve">                        </w:t>
+      </w:r>
+    </w:p>
+    <w:p>
+      <w:pPr>
+        <w:rPr>
+          <w:lang w:val="en-US"/>
+        </w:rPr>
+      </w:pPr>
+      <w:r>
+        <w:rPr>
+          <w:sz w:val="24"/>
+          <w:szCs w:val="24"/>
+          <w:lang w:val="en-US"/>
+        </w:rPr>
+        <w:t xml:space="preserve"> </w:t>
+      </w:r>
+      <w:r>
+        <w:rPr>
+          <w:lang w:val="en-US"/>
+        </w:rPr>
+        <w:t>JokiAutomation.exe "</w:t>
+      </w:r>
       <w:proofErr w:type="spellStart"/>
       <w:r>
         <w:rPr>
-          <w:sz w:val="24"/>
-          <w:szCs w:val="24"/>
-        </w:rPr>
-        <w:t>Audiochannel</w:t>
+          <w:lang w:val="en-US"/>
+        </w:rPr>
+        <w:t>Predigt</w:t>
       </w:r>
       <w:proofErr w:type="spellEnd"/>
       <w:r>
         <w:rPr>
-          <w:sz w:val="24"/>
-          <w:szCs w:val="24"/>
-        </w:rPr>
-        <w:t xml:space="preserve"> 1,2 </w:t>
-      </w:r>
-      <w:proofErr w:type="spellStart"/>
-      <w:r>
-        <w:rPr>
-          <w:sz w:val="24"/>
-          <w:szCs w:val="24"/>
-        </w:rPr>
-        <w:t>or</w:t>
-      </w:r>
-      <w:proofErr w:type="spellEnd"/>
-      <w:r>
-        <w:rPr>
-          <w:sz w:val="24"/>
-          <w:szCs w:val="24"/>
-        </w:rPr>
-        <w:t xml:space="preserve"> 3,4 fade down</w:t>
-      </w:r>
-    </w:p>
-    <w:p>
-      <w:pPr>
-        <w:numPr>
-          <w:ilvl w:val="0"/>
-          <w:numId w:val="6"/>
-        </w:numPr>
-        <w:spacing w:after="0"/>
-        <w:rPr>
-          <w:sz w:val="24"/>
-          <w:szCs w:val="24"/>
-          <w:lang w:val="en-US"/>
-        </w:rPr>
-      </w:pPr>
-      <w:r>
-        <w:rPr>
-          <w:sz w:val="24"/>
-          <w:szCs w:val="24"/>
-          <w:lang w:val="en-US"/>
-        </w:rPr>
-        <w:t>HDMI Switch channel 4 (camcorder 2 preacher view)</w:t>
-      </w:r>
-    </w:p>
-    <w:p>
-      <w:pPr>
-        <w:spacing w:after="0"/>
-        <w:rPr>
-          <w:b/>
-          <w:bCs/>
-          <w:i/>
-          <w:iCs/>
-          <w:sz w:val="24"/>
-          <w:szCs w:val="24"/>
-          <w:lang w:val="en-US"/>
-        </w:rPr>
-      </w:pPr>
-      <w:r>
-        <w:rPr>
-          <w:sz w:val="24"/>
-          <w:szCs w:val="24"/>
-          <w:lang w:val="en-US"/>
-        </w:rPr>
-        <w:t xml:space="preserve">  </w:t>
-      </w:r>
-      <w:r>
-        <w:rPr>
-          <w:b/>
-          <w:bCs/>
-          <w:i/>
-          <w:iCs/>
-          <w:sz w:val="24"/>
-          <w:szCs w:val="24"/>
-          <w:lang w:val="en-US"/>
-        </w:rPr>
-        <w:t xml:space="preserve">Information for technician: </w:t>
-      </w:r>
-    </w:p>
-    <w:p>
-      <w:pPr>
-        <w:spacing w:after="0"/>
-        <w:rPr>
-          <w:color w:val="FF0000"/>
-          <w:sz w:val="24"/>
-          <w:szCs w:val="24"/>
-          <w:lang w:val="en-US"/>
-        </w:rPr>
-      </w:pPr>
-      <w:r>
-        <w:rPr>
-          <w:sz w:val="24"/>
-          <w:szCs w:val="24"/>
-          <w:lang w:val="en-US"/>
-        </w:rPr>
-        <w:t xml:space="preserve"> </w:t>
-      </w:r>
-      <w:r>
-        <w:rPr>
-          <w:color w:val="FF0000"/>
-          <w:sz w:val="24"/>
-          <w:szCs w:val="24"/>
-          <w:lang w:val="en-US"/>
-        </w:rPr>
-        <w:t>4</w:t>
-      </w:r>
-      <w:r>
-        <w:rPr>
-          <w:color w:val="FF0000"/>
-          <w:sz w:val="24"/>
-          <w:szCs w:val="24"/>
-          <w:lang w:val="en-US"/>
-        </w:rPr>
-        <w:t xml:space="preserve"> A</w:t>
-      </w:r>
-      <w:r>
-        <w:rPr>
-          <w:color w:val="FF0000"/>
-          <w:sz w:val="24"/>
-          <w:szCs w:val="24"/>
-          <w:lang w:val="en-US"/>
-        </w:rPr>
-        <w:t>2</w:t>
-      </w:r>
-      <w:r>
-        <w:rPr>
-          <w:color w:val="FF0000"/>
-          <w:sz w:val="24"/>
-          <w:szCs w:val="24"/>
-          <w:lang w:val="en-US"/>
-        </w:rPr>
-        <w:t xml:space="preserve">     </w:t>
-      </w:r>
-    </w:p>
-    <w:p>
-      <w:pPr>
-        <w:spacing w:after="0"/>
-        <w:rPr>
-          <w:sz w:val="24"/>
-          <w:szCs w:val="24"/>
-          <w:lang w:val="en-US"/>
-        </w:rPr>
-      </w:pPr>
-      <w:r>
-        <w:rPr>
-          <w:color w:val="FF0000"/>
-          <w:sz w:val="24"/>
-          <w:szCs w:val="24"/>
-          <w:lang w:val="en-US"/>
-        </w:rPr>
-        <w:t xml:space="preserve"> </w:t>
-      </w:r>
-      <w:r>
-        <w:rPr>
-          <w:b/>
-          <w:bCs/>
-          <w:i/>
-          <w:iCs/>
-          <w:sz w:val="24"/>
-          <w:szCs w:val="24"/>
-          <w:lang w:val="en-US"/>
-        </w:rPr>
-        <w:t>Execution text for PPP</w:t>
-      </w:r>
-      <w:r>
-        <w:rPr>
-          <w:b/>
-          <w:bCs/>
-          <w:i/>
-          <w:iCs/>
-          <w:sz w:val="24"/>
-          <w:szCs w:val="24"/>
-          <w:lang w:val="en-US"/>
-        </w:rPr>
-        <w:t>:</w:t>
-      </w:r>
-      <w:r>
-        <w:rPr>
-          <w:color w:val="FF0000"/>
-          <w:sz w:val="24"/>
-          <w:szCs w:val="24"/>
-          <w:lang w:val="en-US"/>
-        </w:rPr>
-        <w:t xml:space="preserve"> </w:t>
-      </w:r>
-      <w:r>
-        <w:rPr>
-          <w:color w:val="FF0000"/>
-          <w:sz w:val="24"/>
-          <w:szCs w:val="24"/>
-          <w:lang w:val="en-US"/>
-        </w:rPr>
-        <w:t xml:space="preserve">                        </w:t>
-      </w:r>
-    </w:p>
-    <w:p>
-      <w:r>
-        <w:rPr>
-          <w:sz w:val="24"/>
-          <w:szCs w:val="24"/>
-          <w:lang w:val="en-US"/>
-        </w:rPr>
-        <w:t xml:space="preserve"> </w:t>
-      </w:r>
-      <w:r>
-        <w:t>JokiAutomation.exe "Predigt"</w:t>
-      </w:r>
-    </w:p>
-    <w:p/>
+          <w:lang w:val="en-US"/>
+        </w:rPr>
+        <w:t>"</w:t>
+      </w:r>
+    </w:p>
+    <w:p>
+      <w:pPr>
+        <w:rPr>
+          <w:lang w:val="en-US"/>
+        </w:rPr>
+      </w:pPr>
+    </w:p>
     <w:p>
       <w:pPr>
         <w:spacing w:after="0"/>
@@ -2370,6 +1962,7 @@
           <w:color w:val="FF0000"/>
           <w:sz w:val="32"/>
           <w:szCs w:val="32"/>
+          <w:lang w:val="en-US"/>
         </w:rPr>
       </w:pPr>
       <w:r>
@@ -2379,6 +1972,7 @@
           <w:color w:val="FF0000"/>
           <w:sz w:val="32"/>
           <w:szCs w:val="32"/>
+          <w:lang w:val="en-US"/>
         </w:rPr>
         <w:t>Prayer</w:t>
       </w:r>
@@ -2390,10 +1984,10 @@
           <w:color w:val="FF0000"/>
           <w:sz w:val="32"/>
           <w:szCs w:val="32"/>
+          <w:lang w:val="en-US"/>
         </w:rPr>
         <w:t xml:space="preserve">   (</w:t>
       </w:r>
-      <w:proofErr w:type="spellStart"/>
       <w:proofErr w:type="gramEnd"/>
       <w:r>
         <w:rPr>
@@ -2402,41 +1996,9 @@
           <w:color w:val="FF0000"/>
           <w:sz w:val="32"/>
           <w:szCs w:val="32"/>
-        </w:rPr>
-        <w:t>prayer</w:t>
-      </w:r>
-      <w:proofErr w:type="spellEnd"/>
-      <w:r>
-        <w:rPr>
-          <w:b/>
-          <w:bCs/>
-          <w:color w:val="FF0000"/>
-          <w:sz w:val="32"/>
-          <w:szCs w:val="32"/>
-        </w:rPr>
-        <w:t xml:space="preserve"> </w:t>
-      </w:r>
-      <w:proofErr w:type="spellStart"/>
-      <w:r>
-        <w:rPr>
-          <w:b/>
-          <w:bCs/>
-          <w:color w:val="FF0000"/>
-          <w:sz w:val="32"/>
-          <w:szCs w:val="32"/>
-        </w:rPr>
-        <w:t>view</w:t>
-      </w:r>
-      <w:proofErr w:type="spellEnd"/>
-      <w:r>
-        <w:rPr>
-          <w:b/>
-          <w:bCs/>
-          <w:color w:val="FF0000"/>
-          <w:sz w:val="32"/>
-          <w:szCs w:val="32"/>
-        </w:rPr>
-        <w:t>)</w:t>
+          <w:lang w:val="en-US"/>
+        </w:rPr>
+        <w:t>prayer view)</w:t>
       </w:r>
     </w:p>
     <w:p>
@@ -2475,44 +2037,31 @@
         <w:rPr>
           <w:sz w:val="24"/>
           <w:szCs w:val="24"/>
-          <w:lang w:val="en-US"/>
-        </w:rPr>
-      </w:pPr>
-      <w:proofErr w:type="spellStart"/>
-      <w:r>
-        <w:rPr>
-          <w:sz w:val="24"/>
-          <w:szCs w:val="24"/>
-          <w:lang w:val="en-US"/>
-        </w:rPr>
-        <w:t>Audiochannel</w:t>
-      </w:r>
-      <w:proofErr w:type="spellEnd"/>
-      <w:r>
-        <w:rPr>
-          <w:sz w:val="24"/>
-          <w:szCs w:val="24"/>
-          <w:lang w:val="en-US"/>
-        </w:rPr>
-        <w:t xml:space="preserve"> 2 (</w:t>
-      </w:r>
-      <w:proofErr w:type="spellStart"/>
-      <w:r>
-        <w:rPr>
-          <w:sz w:val="24"/>
-          <w:szCs w:val="24"/>
-          <w:lang w:val="en-US"/>
-        </w:rPr>
-        <w:t>sumary</w:t>
-      </w:r>
-      <w:proofErr w:type="spellEnd"/>
-      <w:r>
-        <w:rPr>
-          <w:sz w:val="24"/>
-          <w:szCs w:val="24"/>
-          <w:lang w:val="en-US"/>
-        </w:rPr>
-        <w:t>) or 3 (room microphone) fade up</w:t>
+        </w:rPr>
+      </w:pPr>
+      <w:r>
+        <w:rPr>
+          <w:sz w:val="24"/>
+          <w:szCs w:val="24"/>
+          <w:lang w:val="en-US"/>
+        </w:rPr>
+        <w:t>Audio Mix Profile ‘</w:t>
+      </w:r>
+      <w:r>
+        <w:rPr>
+          <w:sz w:val="24"/>
+          <w:szCs w:val="24"/>
+          <w:lang w:val="en-US"/>
+        </w:rPr>
+        <w:t>Text</w:t>
+      </w:r>
+      <w:r>
+        <w:rPr>
+          <w:sz w:val="24"/>
+          <w:szCs w:val="24"/>
+          <w:lang w:val="en-US"/>
+        </w:rPr>
+        <w:t>’</w:t>
       </w:r>
     </w:p>
     <w:p>
@@ -2525,39 +2074,16 @@
         <w:rPr>
           <w:sz w:val="24"/>
           <w:szCs w:val="24"/>
-        </w:rPr>
-      </w:pPr>
-      <w:proofErr w:type="spellStart"/>
-      <w:r>
-        <w:rPr>
-          <w:sz w:val="24"/>
-          <w:szCs w:val="24"/>
-        </w:rPr>
-        <w:t>Audiochannel</w:t>
-      </w:r>
-      <w:proofErr w:type="spellEnd"/>
-      <w:r>
-        <w:rPr>
-          <w:sz w:val="24"/>
-          <w:szCs w:val="24"/>
-        </w:rPr>
-        <w:t xml:space="preserve"> 1,2 </w:t>
-      </w:r>
-      <w:proofErr w:type="spellStart"/>
-      <w:r>
-        <w:rPr>
-          <w:sz w:val="24"/>
-          <w:szCs w:val="24"/>
-        </w:rPr>
-        <w:t>or</w:t>
-      </w:r>
-      <w:proofErr w:type="spellEnd"/>
-      <w:r>
-        <w:rPr>
-          <w:sz w:val="24"/>
-          <w:szCs w:val="24"/>
-        </w:rPr>
-        <w:t xml:space="preserve"> 3,4 fade down</w:t>
+          <w:lang w:val="en-US"/>
+        </w:rPr>
+      </w:pPr>
+      <w:r>
+        <w:rPr>
+          <w:sz w:val="24"/>
+          <w:szCs w:val="24"/>
+          <w:lang w:val="en-US"/>
+        </w:rPr>
+        <w:t>HDMI Switch channel 5 (combination PPP and GoPro)</w:t>
       </w:r>
     </w:p>
     <w:p>
@@ -2570,28 +2096,6 @@
         <w:rPr>
           <w:sz w:val="24"/>
           <w:szCs w:val="24"/>
-          <w:lang w:val="en-US"/>
-        </w:rPr>
-      </w:pPr>
-      <w:r>
-        <w:rPr>
-          <w:sz w:val="24"/>
-          <w:szCs w:val="24"/>
-          <w:lang w:val="en-US"/>
-        </w:rPr>
-        <w:t>HDMI Switch channel 5 (combination PPP and GoPro)</w:t>
-      </w:r>
-    </w:p>
-    <w:p>
-      <w:pPr>
-        <w:numPr>
-          <w:ilvl w:val="0"/>
-          <w:numId w:val="7"/>
-        </w:numPr>
-        <w:spacing w:after="0"/>
-        <w:rPr>
-          <w:sz w:val="24"/>
-          <w:szCs w:val="24"/>
         </w:rPr>
       </w:pPr>
       <w:proofErr w:type="spellStart"/>
@@ -2644,17 +2148,6 @@
         </w:rPr>
         <w:t xml:space="preserve">Information for technician: </w:t>
       </w:r>
-    </w:p>
-    <w:p>
-      <w:pPr>
-        <w:spacing w:after="0"/>
-        <w:rPr>
-          <w:color w:val="FF0000"/>
-          <w:sz w:val="24"/>
-          <w:szCs w:val="24"/>
-          <w:lang w:val="en-US"/>
-        </w:rPr>
-      </w:pPr>
       <w:r>
         <w:rPr>
           <w:sz w:val="24"/>
@@ -2665,33 +2158,19 @@
       </w:r>
       <w:r>
         <w:rPr>
-          <w:color w:val="FF0000"/>
-          <w:sz w:val="24"/>
-          <w:szCs w:val="24"/>
-          <w:lang w:val="en-US"/>
-        </w:rPr>
-        <w:t>5 B1</w:t>
-      </w:r>
-      <w:r>
-        <w:rPr>
-          <w:color w:val="FF0000"/>
-          <w:sz w:val="24"/>
-          <w:szCs w:val="24"/>
-          <w:lang w:val="en-US"/>
-        </w:rPr>
-        <w:t xml:space="preserve"> A</w:t>
-      </w:r>
-      <w:r>
-        <w:rPr>
-          <w:color w:val="FF0000"/>
-          <w:sz w:val="24"/>
-          <w:szCs w:val="24"/>
-          <w:lang w:val="en-US"/>
-        </w:rPr>
-        <w:t>2</w:t>
-      </w:r>
-      <w:r>
-        <w:rPr>
+          <w:b/>
+          <w:bCs/>
+          <w:color w:val="FF0000"/>
+          <w:sz w:val="24"/>
+          <w:szCs w:val="24"/>
+          <w:lang w:val="en-US"/>
+        </w:rPr>
+        <w:t>G</w:t>
+      </w:r>
+      <w:r>
+        <w:rPr>
+          <w:b/>
+          <w:bCs/>
           <w:color w:val="FF0000"/>
           <w:sz w:val="24"/>
           <w:szCs w:val="24"/>
@@ -2796,1060 +2275,6 @@
         <w:t>"</w:t>
       </w:r>
     </w:p>
-    <w:p>
-      <w:pPr>
-        <w:rPr>
-          <w:lang w:val="en-US"/>
-        </w:rPr>
-      </w:pPr>
-    </w:p>
-    <w:p>
-      <w:pPr>
-        <w:spacing w:after="0"/>
-        <w:rPr>
-          <w:b/>
-          <w:bCs/>
-          <w:color w:val="FF0000"/>
-          <w:sz w:val="32"/>
-          <w:szCs w:val="32"/>
-          <w:lang w:val="en-US"/>
-        </w:rPr>
-      </w:pPr>
-      <w:r>
-        <w:rPr>
-          <w:b/>
-          <w:bCs/>
-          <w:color w:val="FF0000"/>
-          <w:sz w:val="32"/>
-          <w:szCs w:val="32"/>
-          <w:lang w:val="en-US"/>
-        </w:rPr>
-        <w:lastRenderedPageBreak/>
-        <w:t xml:space="preserve">Audio </w:t>
-      </w:r>
-      <w:proofErr w:type="spellStart"/>
-      <w:proofErr w:type="gramStart"/>
-      <w:r>
-        <w:rPr>
-          <w:b/>
-          <w:bCs/>
-          <w:color w:val="FF0000"/>
-          <w:sz w:val="32"/>
-          <w:szCs w:val="32"/>
-          <w:lang w:val="en-US"/>
-        </w:rPr>
-        <w:t>sumary</w:t>
-      </w:r>
-      <w:proofErr w:type="spellEnd"/>
-      <w:r>
-        <w:rPr>
-          <w:b/>
-          <w:bCs/>
-          <w:color w:val="FF0000"/>
-          <w:sz w:val="32"/>
-          <w:szCs w:val="32"/>
-          <w:lang w:val="en-US"/>
-        </w:rPr>
-        <w:t xml:space="preserve">  (</w:t>
-      </w:r>
-      <w:proofErr w:type="spellStart"/>
-      <w:proofErr w:type="gramEnd"/>
-      <w:r>
-        <w:rPr>
-          <w:b/>
-          <w:bCs/>
-          <w:color w:val="FF0000"/>
-          <w:sz w:val="32"/>
-          <w:szCs w:val="32"/>
-          <w:lang w:val="en-US"/>
-        </w:rPr>
-        <w:t>sumary</w:t>
-      </w:r>
-      <w:proofErr w:type="spellEnd"/>
-      <w:r>
-        <w:rPr>
-          <w:b/>
-          <w:bCs/>
-          <w:color w:val="FF0000"/>
-          <w:sz w:val="32"/>
-          <w:szCs w:val="32"/>
-          <w:lang w:val="en-US"/>
-        </w:rPr>
-        <w:t xml:space="preserve"> signal from amplifier)</w:t>
-      </w:r>
-    </w:p>
-    <w:p>
-      <w:pPr>
-        <w:spacing w:after="0"/>
-        <w:rPr>
-          <w:b/>
-          <w:bCs/>
-          <w:i/>
-          <w:iCs/>
-          <w:sz w:val="24"/>
-          <w:szCs w:val="24"/>
-          <w:lang w:val="en-US"/>
-        </w:rPr>
-      </w:pPr>
-      <w:r>
-        <w:rPr>
-          <w:b/>
-          <w:bCs/>
-          <w:i/>
-          <w:iCs/>
-          <w:sz w:val="24"/>
-          <w:szCs w:val="24"/>
-          <w:lang w:val="en-US"/>
-        </w:rPr>
-        <w:t>Sequences:</w:t>
-      </w:r>
-    </w:p>
-    <w:p>
-      <w:pPr>
-        <w:numPr>
-          <w:ilvl w:val="0"/>
-          <w:numId w:val="8"/>
-        </w:numPr>
-        <w:spacing w:after="0"/>
-        <w:rPr>
-          <w:sz w:val="24"/>
-          <w:szCs w:val="24"/>
-        </w:rPr>
-      </w:pPr>
-      <w:proofErr w:type="spellStart"/>
-      <w:r>
-        <w:rPr>
-          <w:sz w:val="24"/>
-          <w:szCs w:val="24"/>
-        </w:rPr>
-        <w:t>Audiochannel</w:t>
-      </w:r>
-      <w:proofErr w:type="spellEnd"/>
-      <w:r>
-        <w:rPr>
-          <w:sz w:val="24"/>
-          <w:szCs w:val="24"/>
-        </w:rPr>
-        <w:t xml:space="preserve"> 2 (</w:t>
-      </w:r>
-      <w:proofErr w:type="spellStart"/>
-      <w:r>
-        <w:rPr>
-          <w:sz w:val="24"/>
-          <w:szCs w:val="24"/>
-        </w:rPr>
-        <w:t>sumary</w:t>
-      </w:r>
-      <w:proofErr w:type="spellEnd"/>
-      <w:r>
-        <w:rPr>
-          <w:sz w:val="24"/>
-          <w:szCs w:val="24"/>
-        </w:rPr>
-        <w:t xml:space="preserve">) fade </w:t>
-      </w:r>
-      <w:proofErr w:type="spellStart"/>
-      <w:r>
-        <w:rPr>
-          <w:sz w:val="24"/>
-          <w:szCs w:val="24"/>
-        </w:rPr>
-        <w:t>up</w:t>
-      </w:r>
-      <w:proofErr w:type="spellEnd"/>
-    </w:p>
-    <w:p>
-      <w:pPr>
-        <w:numPr>
-          <w:ilvl w:val="0"/>
-          <w:numId w:val="8"/>
-        </w:numPr>
-        <w:spacing w:after="0"/>
-        <w:rPr>
-          <w:sz w:val="24"/>
-          <w:szCs w:val="24"/>
-        </w:rPr>
-      </w:pPr>
-      <w:proofErr w:type="spellStart"/>
-      <w:r>
-        <w:rPr>
-          <w:sz w:val="24"/>
-          <w:szCs w:val="24"/>
-        </w:rPr>
-        <w:t>Audiochannel</w:t>
-      </w:r>
-      <w:proofErr w:type="spellEnd"/>
-      <w:r>
-        <w:rPr>
-          <w:sz w:val="24"/>
-          <w:szCs w:val="24"/>
-        </w:rPr>
-        <w:t xml:space="preserve"> 1,3,4 fade down</w:t>
-      </w:r>
-    </w:p>
-    <w:p>
-      <w:pPr>
-        <w:spacing w:after="0"/>
-        <w:rPr>
-          <w:b/>
-          <w:bCs/>
-          <w:i/>
-          <w:iCs/>
-          <w:sz w:val="24"/>
-          <w:szCs w:val="24"/>
-          <w:lang w:val="en-US"/>
-        </w:rPr>
-      </w:pPr>
-      <w:r>
-        <w:rPr>
-          <w:sz w:val="24"/>
-          <w:szCs w:val="24"/>
-          <w:lang w:val="en-US"/>
-        </w:rPr>
-        <w:t xml:space="preserve"> </w:t>
-      </w:r>
-      <w:r>
-        <w:rPr>
-          <w:b/>
-          <w:bCs/>
-          <w:i/>
-          <w:iCs/>
-          <w:sz w:val="24"/>
-          <w:szCs w:val="24"/>
-          <w:lang w:val="en-US"/>
-        </w:rPr>
-        <w:t xml:space="preserve">Information for technician: </w:t>
-      </w:r>
-    </w:p>
-    <w:p>
-      <w:pPr>
-        <w:spacing w:after="0"/>
-        <w:rPr>
-          <w:color w:val="FF0000"/>
-          <w:sz w:val="24"/>
-          <w:szCs w:val="24"/>
-          <w:lang w:val="en-US"/>
-        </w:rPr>
-      </w:pPr>
-      <w:r>
-        <w:rPr>
-          <w:sz w:val="24"/>
-          <w:szCs w:val="24"/>
-          <w:lang w:val="en-US"/>
-        </w:rPr>
-        <w:t xml:space="preserve"> </w:t>
-      </w:r>
-      <w:r>
-        <w:rPr>
-          <w:color w:val="FF0000"/>
-          <w:sz w:val="24"/>
-          <w:szCs w:val="24"/>
-          <w:lang w:val="en-US"/>
-        </w:rPr>
-        <w:t>A</w:t>
-      </w:r>
-      <w:r>
-        <w:rPr>
-          <w:color w:val="FF0000"/>
-          <w:sz w:val="24"/>
-          <w:szCs w:val="24"/>
-          <w:lang w:val="en-US"/>
-        </w:rPr>
-        <w:t>2</w:t>
-      </w:r>
-      <w:r>
-        <w:rPr>
-          <w:color w:val="FF0000"/>
-          <w:sz w:val="24"/>
-          <w:szCs w:val="24"/>
-          <w:lang w:val="en-US"/>
-        </w:rPr>
-        <w:t xml:space="preserve">     </w:t>
-      </w:r>
-    </w:p>
-    <w:p>
-      <w:pPr>
-        <w:spacing w:after="0"/>
-        <w:rPr>
-          <w:sz w:val="24"/>
-          <w:szCs w:val="24"/>
-          <w:lang w:val="en-US"/>
-        </w:rPr>
-      </w:pPr>
-      <w:r>
-        <w:rPr>
-          <w:color w:val="FF0000"/>
-          <w:sz w:val="24"/>
-          <w:szCs w:val="24"/>
-          <w:lang w:val="en-US"/>
-        </w:rPr>
-        <w:t xml:space="preserve"> </w:t>
-      </w:r>
-      <w:r>
-        <w:rPr>
-          <w:b/>
-          <w:bCs/>
-          <w:i/>
-          <w:iCs/>
-          <w:sz w:val="24"/>
-          <w:szCs w:val="24"/>
-          <w:lang w:val="en-US"/>
-        </w:rPr>
-        <w:t>Execution text for PPP</w:t>
-      </w:r>
-      <w:r>
-        <w:rPr>
-          <w:b/>
-          <w:bCs/>
-          <w:i/>
-          <w:iCs/>
-          <w:sz w:val="24"/>
-          <w:szCs w:val="24"/>
-          <w:lang w:val="en-US"/>
-        </w:rPr>
-        <w:t>:</w:t>
-      </w:r>
-      <w:r>
-        <w:rPr>
-          <w:color w:val="FF0000"/>
-          <w:sz w:val="24"/>
-          <w:szCs w:val="24"/>
-          <w:lang w:val="en-US"/>
-        </w:rPr>
-        <w:t xml:space="preserve"> </w:t>
-      </w:r>
-      <w:r>
-        <w:rPr>
-          <w:color w:val="FF0000"/>
-          <w:sz w:val="24"/>
-          <w:szCs w:val="24"/>
-          <w:lang w:val="en-US"/>
-        </w:rPr>
-        <w:t xml:space="preserve">                        </w:t>
-      </w:r>
-    </w:p>
-    <w:p>
-      <w:r>
-        <w:rPr>
-          <w:sz w:val="24"/>
-          <w:szCs w:val="24"/>
-          <w:lang w:val="en-US"/>
-        </w:rPr>
-        <w:t xml:space="preserve"> </w:t>
-      </w:r>
-      <w:r>
-        <w:t>JokiAutomation.exe "</w:t>
-      </w:r>
-      <w:proofErr w:type="spellStart"/>
-      <w:r>
-        <w:t>Audio_Summensignal</w:t>
-      </w:r>
-      <w:proofErr w:type="spellEnd"/>
-      <w:r>
-        <w:t>"</w:t>
-      </w:r>
-    </w:p>
-    <w:p/>
-    <w:p>
-      <w:pPr>
-        <w:spacing w:after="0"/>
-        <w:rPr>
-          <w:b/>
-          <w:bCs/>
-          <w:color w:val="FF0000"/>
-          <w:sz w:val="32"/>
-          <w:szCs w:val="32"/>
-          <w:lang w:val="en-US"/>
-        </w:rPr>
-      </w:pPr>
-      <w:r>
-        <w:rPr>
-          <w:b/>
-          <w:bCs/>
-          <w:color w:val="FF0000"/>
-          <w:sz w:val="32"/>
-          <w:szCs w:val="32"/>
-          <w:lang w:val="en-US"/>
-        </w:rPr>
-        <w:t xml:space="preserve">Audio </w:t>
-      </w:r>
-      <w:proofErr w:type="gramStart"/>
-      <w:r>
-        <w:rPr>
-          <w:b/>
-          <w:bCs/>
-          <w:color w:val="FF0000"/>
-          <w:sz w:val="32"/>
-          <w:szCs w:val="32"/>
-          <w:lang w:val="en-US"/>
-        </w:rPr>
-        <w:t>room  (</w:t>
-      </w:r>
-      <w:proofErr w:type="gramEnd"/>
-      <w:r>
-        <w:rPr>
-          <w:b/>
-          <w:bCs/>
-          <w:color w:val="FF0000"/>
-          <w:sz w:val="32"/>
-          <w:szCs w:val="32"/>
-          <w:lang w:val="en-US"/>
-        </w:rPr>
-        <w:t>room micro from amplifier)</w:t>
-      </w:r>
-    </w:p>
-    <w:p>
-      <w:pPr>
-        <w:spacing w:after="0"/>
-        <w:rPr>
-          <w:b/>
-          <w:bCs/>
-          <w:i/>
-          <w:iCs/>
-          <w:sz w:val="24"/>
-          <w:szCs w:val="24"/>
-          <w:lang w:val="en-US"/>
-        </w:rPr>
-      </w:pPr>
-      <w:r>
-        <w:rPr>
-          <w:b/>
-          <w:bCs/>
-          <w:i/>
-          <w:iCs/>
-          <w:sz w:val="24"/>
-          <w:szCs w:val="24"/>
-          <w:lang w:val="en-US"/>
-        </w:rPr>
-        <w:t>Sequences:</w:t>
-      </w:r>
-    </w:p>
-    <w:p>
-      <w:pPr>
-        <w:numPr>
-          <w:ilvl w:val="0"/>
-          <w:numId w:val="9"/>
-        </w:numPr>
-        <w:spacing w:after="0"/>
-        <w:rPr>
-          <w:sz w:val="24"/>
-          <w:szCs w:val="24"/>
-        </w:rPr>
-      </w:pPr>
-      <w:proofErr w:type="spellStart"/>
-      <w:r>
-        <w:rPr>
-          <w:sz w:val="24"/>
-          <w:szCs w:val="24"/>
-        </w:rPr>
-        <w:t>Audiochannel</w:t>
-      </w:r>
-      <w:proofErr w:type="spellEnd"/>
-      <w:r>
-        <w:rPr>
-          <w:sz w:val="24"/>
-          <w:szCs w:val="24"/>
-        </w:rPr>
-        <w:t xml:space="preserve"> 3 (</w:t>
-      </w:r>
-      <w:proofErr w:type="spellStart"/>
-      <w:r>
-        <w:rPr>
-          <w:sz w:val="24"/>
-          <w:szCs w:val="24"/>
-        </w:rPr>
-        <w:t>room</w:t>
-      </w:r>
-      <w:proofErr w:type="spellEnd"/>
-      <w:r>
-        <w:rPr>
-          <w:sz w:val="24"/>
-          <w:szCs w:val="24"/>
-        </w:rPr>
-        <w:t xml:space="preserve"> </w:t>
-      </w:r>
-      <w:proofErr w:type="spellStart"/>
-      <w:r>
-        <w:rPr>
-          <w:sz w:val="24"/>
-          <w:szCs w:val="24"/>
-        </w:rPr>
-        <w:t>microphone</w:t>
-      </w:r>
-      <w:proofErr w:type="spellEnd"/>
-      <w:r>
-        <w:rPr>
-          <w:sz w:val="24"/>
-          <w:szCs w:val="24"/>
-        </w:rPr>
-        <w:t xml:space="preserve">) fade </w:t>
-      </w:r>
-      <w:proofErr w:type="spellStart"/>
-      <w:r>
-        <w:rPr>
-          <w:sz w:val="24"/>
-          <w:szCs w:val="24"/>
-        </w:rPr>
-        <w:t>up</w:t>
-      </w:r>
-      <w:proofErr w:type="spellEnd"/>
-    </w:p>
-    <w:p>
-      <w:pPr>
-        <w:numPr>
-          <w:ilvl w:val="0"/>
-          <w:numId w:val="9"/>
-        </w:numPr>
-        <w:spacing w:after="0"/>
-        <w:rPr>
-          <w:sz w:val="24"/>
-          <w:szCs w:val="24"/>
-        </w:rPr>
-      </w:pPr>
-      <w:proofErr w:type="spellStart"/>
-      <w:r>
-        <w:rPr>
-          <w:sz w:val="24"/>
-          <w:szCs w:val="24"/>
-        </w:rPr>
-        <w:t>Audiochannel</w:t>
-      </w:r>
-      <w:proofErr w:type="spellEnd"/>
-      <w:r>
-        <w:rPr>
-          <w:sz w:val="24"/>
-          <w:szCs w:val="24"/>
-        </w:rPr>
-        <w:t xml:space="preserve"> 1,2,4 fade down</w:t>
-      </w:r>
-    </w:p>
-    <w:p>
-      <w:pPr>
-        <w:spacing w:after="0"/>
-        <w:rPr>
-          <w:b/>
-          <w:bCs/>
-          <w:i/>
-          <w:iCs/>
-          <w:sz w:val="24"/>
-          <w:szCs w:val="24"/>
-          <w:lang w:val="en-US"/>
-        </w:rPr>
-      </w:pPr>
-      <w:r>
-        <w:rPr>
-          <w:sz w:val="24"/>
-          <w:szCs w:val="24"/>
-          <w:lang w:val="en-US"/>
-        </w:rPr>
-        <w:t xml:space="preserve"> </w:t>
-      </w:r>
-      <w:r>
-        <w:rPr>
-          <w:b/>
-          <w:bCs/>
-          <w:i/>
-          <w:iCs/>
-          <w:sz w:val="24"/>
-          <w:szCs w:val="24"/>
-          <w:lang w:val="en-US"/>
-        </w:rPr>
-        <w:t xml:space="preserve">Information for technician: </w:t>
-      </w:r>
-    </w:p>
-    <w:p>
-      <w:pPr>
-        <w:spacing w:after="0"/>
-        <w:rPr>
-          <w:color w:val="FF0000"/>
-          <w:sz w:val="24"/>
-          <w:szCs w:val="24"/>
-          <w:lang w:val="en-US"/>
-        </w:rPr>
-      </w:pPr>
-      <w:r>
-        <w:rPr>
-          <w:sz w:val="24"/>
-          <w:szCs w:val="24"/>
-          <w:lang w:val="en-US"/>
-        </w:rPr>
-        <w:t xml:space="preserve"> </w:t>
-      </w:r>
-      <w:r>
-        <w:rPr>
-          <w:color w:val="FF0000"/>
-          <w:sz w:val="24"/>
-          <w:szCs w:val="24"/>
-          <w:lang w:val="en-US"/>
-        </w:rPr>
-        <w:t>A</w:t>
-      </w:r>
-      <w:r>
-        <w:rPr>
-          <w:color w:val="FF0000"/>
-          <w:sz w:val="24"/>
-          <w:szCs w:val="24"/>
-          <w:lang w:val="en-US"/>
-        </w:rPr>
-        <w:t>3</w:t>
-      </w:r>
-      <w:r>
-        <w:rPr>
-          <w:color w:val="FF0000"/>
-          <w:sz w:val="24"/>
-          <w:szCs w:val="24"/>
-          <w:lang w:val="en-US"/>
-        </w:rPr>
-        <w:t xml:space="preserve">     </w:t>
-      </w:r>
-    </w:p>
-    <w:p>
-      <w:pPr>
-        <w:spacing w:after="0"/>
-        <w:rPr>
-          <w:sz w:val="24"/>
-          <w:szCs w:val="24"/>
-          <w:lang w:val="en-US"/>
-        </w:rPr>
-      </w:pPr>
-      <w:r>
-        <w:rPr>
-          <w:color w:val="FF0000"/>
-          <w:sz w:val="24"/>
-          <w:szCs w:val="24"/>
-          <w:lang w:val="en-US"/>
-        </w:rPr>
-        <w:t xml:space="preserve"> </w:t>
-      </w:r>
-      <w:r>
-        <w:rPr>
-          <w:b/>
-          <w:bCs/>
-          <w:i/>
-          <w:iCs/>
-          <w:sz w:val="24"/>
-          <w:szCs w:val="24"/>
-          <w:lang w:val="en-US"/>
-        </w:rPr>
-        <w:t>Execution text for PPP</w:t>
-      </w:r>
-      <w:r>
-        <w:rPr>
-          <w:b/>
-          <w:bCs/>
-          <w:i/>
-          <w:iCs/>
-          <w:sz w:val="24"/>
-          <w:szCs w:val="24"/>
-          <w:lang w:val="en-US"/>
-        </w:rPr>
-        <w:t>:</w:t>
-      </w:r>
-      <w:r>
-        <w:rPr>
-          <w:color w:val="FF0000"/>
-          <w:sz w:val="24"/>
-          <w:szCs w:val="24"/>
-          <w:lang w:val="en-US"/>
-        </w:rPr>
-        <w:t xml:space="preserve"> </w:t>
-      </w:r>
-      <w:r>
-        <w:rPr>
-          <w:color w:val="FF0000"/>
-          <w:sz w:val="24"/>
-          <w:szCs w:val="24"/>
-          <w:lang w:val="en-US"/>
-        </w:rPr>
-        <w:t xml:space="preserve">                        </w:t>
-      </w:r>
-    </w:p>
-    <w:p>
-      <w:r>
-        <w:rPr>
-          <w:sz w:val="24"/>
-          <w:szCs w:val="24"/>
-          <w:lang w:val="en-US"/>
-        </w:rPr>
-        <w:t xml:space="preserve"> </w:t>
-      </w:r>
-      <w:r>
-        <w:t>JokiAutomation.exe "</w:t>
-      </w:r>
-      <w:proofErr w:type="spellStart"/>
-      <w:r>
-        <w:t>Audio_RaumMikro</w:t>
-      </w:r>
-      <w:proofErr w:type="spellEnd"/>
-      <w:r>
-        <w:t>"</w:t>
-      </w:r>
-    </w:p>
-    <w:p/>
-    <w:p>
-      <w:pPr>
-        <w:spacing w:after="0"/>
-        <w:rPr>
-          <w:b/>
-          <w:bCs/>
-          <w:color w:val="FF0000"/>
-          <w:sz w:val="32"/>
-          <w:szCs w:val="32"/>
-        </w:rPr>
-      </w:pPr>
-      <w:r>
-        <w:rPr>
-          <w:b/>
-          <w:bCs/>
-          <w:color w:val="FF0000"/>
-          <w:sz w:val="32"/>
-          <w:szCs w:val="32"/>
-        </w:rPr>
-        <w:t xml:space="preserve">Audio </w:t>
-      </w:r>
-      <w:proofErr w:type="spellStart"/>
-      <w:r>
-        <w:rPr>
-          <w:b/>
-          <w:bCs/>
-          <w:color w:val="FF0000"/>
-          <w:sz w:val="32"/>
-          <w:szCs w:val="32"/>
-        </w:rPr>
-        <w:t>channel</w:t>
-      </w:r>
-      <w:proofErr w:type="spellEnd"/>
-      <w:r>
-        <w:rPr>
-          <w:b/>
-          <w:bCs/>
-          <w:color w:val="FF0000"/>
-          <w:sz w:val="32"/>
-          <w:szCs w:val="32"/>
-        </w:rPr>
-        <w:t xml:space="preserve"> </w:t>
-      </w:r>
-      <w:proofErr w:type="gramStart"/>
-      <w:r>
-        <w:rPr>
-          <w:b/>
-          <w:bCs/>
-          <w:color w:val="FF0000"/>
-          <w:sz w:val="32"/>
-          <w:szCs w:val="32"/>
-        </w:rPr>
-        <w:t>4  (</w:t>
-      </w:r>
-      <w:proofErr w:type="spellStart"/>
-      <w:proofErr w:type="gramEnd"/>
-      <w:r>
-        <w:rPr>
-          <w:b/>
-          <w:bCs/>
-          <w:color w:val="FF0000"/>
-          <w:sz w:val="32"/>
-          <w:szCs w:val="32"/>
-        </w:rPr>
-        <w:t>channel</w:t>
-      </w:r>
-      <w:proofErr w:type="spellEnd"/>
-      <w:r>
-        <w:rPr>
-          <w:b/>
-          <w:bCs/>
-          <w:color w:val="FF0000"/>
-          <w:sz w:val="32"/>
-          <w:szCs w:val="32"/>
-        </w:rPr>
-        <w:t xml:space="preserve"> 4 </w:t>
-      </w:r>
-      <w:proofErr w:type="spellStart"/>
-      <w:r>
-        <w:rPr>
-          <w:b/>
-          <w:bCs/>
-          <w:color w:val="FF0000"/>
-          <w:sz w:val="32"/>
-          <w:szCs w:val="32"/>
-        </w:rPr>
-        <w:t>audiomix</w:t>
-      </w:r>
-      <w:proofErr w:type="spellEnd"/>
-      <w:r>
-        <w:rPr>
-          <w:b/>
-          <w:bCs/>
-          <w:color w:val="FF0000"/>
-          <w:sz w:val="32"/>
-          <w:szCs w:val="32"/>
-        </w:rPr>
-        <w:t>)</w:t>
-      </w:r>
-    </w:p>
-    <w:p>
-      <w:pPr>
-        <w:spacing w:after="0"/>
-        <w:rPr>
-          <w:b/>
-          <w:bCs/>
-          <w:i/>
-          <w:iCs/>
-          <w:sz w:val="24"/>
-          <w:szCs w:val="24"/>
-          <w:lang w:val="en-US"/>
-        </w:rPr>
-      </w:pPr>
-      <w:r>
-        <w:rPr>
-          <w:b/>
-          <w:bCs/>
-          <w:i/>
-          <w:iCs/>
-          <w:sz w:val="24"/>
-          <w:szCs w:val="24"/>
-          <w:lang w:val="en-US"/>
-        </w:rPr>
-        <w:t>Sequences:</w:t>
-      </w:r>
-    </w:p>
-    <w:p>
-      <w:pPr>
-        <w:numPr>
-          <w:ilvl w:val="0"/>
-          <w:numId w:val="10"/>
-        </w:numPr>
-        <w:spacing w:after="0"/>
-        <w:rPr>
-          <w:sz w:val="24"/>
-          <w:szCs w:val="24"/>
-        </w:rPr>
-      </w:pPr>
-      <w:proofErr w:type="spellStart"/>
-      <w:r>
-        <w:rPr>
-          <w:sz w:val="24"/>
-          <w:szCs w:val="24"/>
-        </w:rPr>
-        <w:t>Audiochannel</w:t>
-      </w:r>
-      <w:proofErr w:type="spellEnd"/>
-      <w:r>
-        <w:rPr>
-          <w:sz w:val="24"/>
-          <w:szCs w:val="24"/>
-        </w:rPr>
-        <w:t xml:space="preserve"> </w:t>
-      </w:r>
-      <w:proofErr w:type="gramStart"/>
-      <w:r>
-        <w:rPr>
-          <w:sz w:val="24"/>
-          <w:szCs w:val="24"/>
-        </w:rPr>
-        <w:t>4  fade</w:t>
-      </w:r>
-      <w:proofErr w:type="gramEnd"/>
-      <w:r>
-        <w:rPr>
-          <w:sz w:val="24"/>
-          <w:szCs w:val="24"/>
-        </w:rPr>
-        <w:t xml:space="preserve"> </w:t>
-      </w:r>
-      <w:proofErr w:type="spellStart"/>
-      <w:r>
-        <w:rPr>
-          <w:sz w:val="24"/>
-          <w:szCs w:val="24"/>
-        </w:rPr>
-        <w:t>up</w:t>
-      </w:r>
-      <w:proofErr w:type="spellEnd"/>
-    </w:p>
-    <w:p>
-      <w:pPr>
-        <w:numPr>
-          <w:ilvl w:val="0"/>
-          <w:numId w:val="10"/>
-        </w:numPr>
-        <w:spacing w:after="0"/>
-        <w:rPr>
-          <w:sz w:val="24"/>
-          <w:szCs w:val="24"/>
-        </w:rPr>
-      </w:pPr>
-      <w:proofErr w:type="spellStart"/>
-      <w:r>
-        <w:rPr>
-          <w:sz w:val="24"/>
-          <w:szCs w:val="24"/>
-        </w:rPr>
-        <w:t>Audiochannel</w:t>
-      </w:r>
-      <w:proofErr w:type="spellEnd"/>
-      <w:r>
-        <w:rPr>
-          <w:sz w:val="24"/>
-          <w:szCs w:val="24"/>
-        </w:rPr>
-        <w:t xml:space="preserve"> 1,2,3 fade down</w:t>
-      </w:r>
-    </w:p>
-    <w:p>
-      <w:pPr>
-        <w:spacing w:after="0"/>
-        <w:rPr>
-          <w:b/>
-          <w:bCs/>
-          <w:i/>
-          <w:iCs/>
-          <w:sz w:val="24"/>
-          <w:szCs w:val="24"/>
-          <w:lang w:val="en-US"/>
-        </w:rPr>
-      </w:pPr>
-      <w:r>
-        <w:rPr>
-          <w:sz w:val="24"/>
-          <w:szCs w:val="24"/>
-          <w:lang w:val="en-US"/>
-        </w:rPr>
-        <w:t xml:space="preserve"> </w:t>
-      </w:r>
-      <w:r>
-        <w:rPr>
-          <w:b/>
-          <w:bCs/>
-          <w:i/>
-          <w:iCs/>
-          <w:sz w:val="24"/>
-          <w:szCs w:val="24"/>
-          <w:lang w:val="en-US"/>
-        </w:rPr>
-        <w:t xml:space="preserve">Information for technician: </w:t>
-      </w:r>
-    </w:p>
-    <w:p>
-      <w:pPr>
-        <w:spacing w:after="0"/>
-        <w:rPr>
-          <w:color w:val="FF0000"/>
-          <w:sz w:val="24"/>
-          <w:szCs w:val="24"/>
-          <w:lang w:val="en-US"/>
-        </w:rPr>
-      </w:pPr>
-      <w:r>
-        <w:rPr>
-          <w:sz w:val="24"/>
-          <w:szCs w:val="24"/>
-          <w:lang w:val="en-US"/>
-        </w:rPr>
-        <w:t xml:space="preserve"> </w:t>
-      </w:r>
-      <w:r>
-        <w:rPr>
-          <w:color w:val="FF0000"/>
-          <w:sz w:val="24"/>
-          <w:szCs w:val="24"/>
-          <w:lang w:val="en-US"/>
-        </w:rPr>
-        <w:t>A</w:t>
-      </w:r>
-      <w:r>
-        <w:rPr>
-          <w:color w:val="FF0000"/>
-          <w:sz w:val="24"/>
-          <w:szCs w:val="24"/>
-          <w:lang w:val="en-US"/>
-        </w:rPr>
-        <w:t>4</w:t>
-      </w:r>
-      <w:r>
-        <w:rPr>
-          <w:color w:val="FF0000"/>
-          <w:sz w:val="24"/>
-          <w:szCs w:val="24"/>
-          <w:lang w:val="en-US"/>
-        </w:rPr>
-        <w:t xml:space="preserve">    </w:t>
-      </w:r>
-    </w:p>
-    <w:p>
-      <w:pPr>
-        <w:spacing w:after="0"/>
-        <w:rPr>
-          <w:sz w:val="24"/>
-          <w:szCs w:val="24"/>
-          <w:lang w:val="en-US"/>
-        </w:rPr>
-      </w:pPr>
-      <w:r>
-        <w:rPr>
-          <w:color w:val="FF0000"/>
-          <w:sz w:val="24"/>
-          <w:szCs w:val="24"/>
-          <w:lang w:val="en-US"/>
-        </w:rPr>
-        <w:t xml:space="preserve"> </w:t>
-      </w:r>
-      <w:r>
-        <w:rPr>
-          <w:b/>
-          <w:bCs/>
-          <w:i/>
-          <w:iCs/>
-          <w:sz w:val="24"/>
-          <w:szCs w:val="24"/>
-          <w:lang w:val="en-US"/>
-        </w:rPr>
-        <w:t>Execution text for PPP</w:t>
-      </w:r>
-      <w:r>
-        <w:rPr>
-          <w:b/>
-          <w:bCs/>
-          <w:i/>
-          <w:iCs/>
-          <w:sz w:val="24"/>
-          <w:szCs w:val="24"/>
-          <w:lang w:val="en-US"/>
-        </w:rPr>
-        <w:t>:</w:t>
-      </w:r>
-      <w:r>
-        <w:rPr>
-          <w:color w:val="FF0000"/>
-          <w:sz w:val="24"/>
-          <w:szCs w:val="24"/>
-          <w:lang w:val="en-US"/>
-        </w:rPr>
-        <w:t xml:space="preserve"> </w:t>
-      </w:r>
-      <w:r>
-        <w:rPr>
-          <w:color w:val="FF0000"/>
-          <w:sz w:val="24"/>
-          <w:szCs w:val="24"/>
-          <w:lang w:val="en-US"/>
-        </w:rPr>
-        <w:t xml:space="preserve">                        </w:t>
-      </w:r>
-    </w:p>
-    <w:p>
-      <w:r>
-        <w:rPr>
-          <w:sz w:val="24"/>
-          <w:szCs w:val="24"/>
-          <w:lang w:val="en-US"/>
-        </w:rPr>
-        <w:t xml:space="preserve"> </w:t>
-      </w:r>
-      <w:r>
-        <w:t>JokiAutomation.exe "Audio_Kanal4"</w:t>
-      </w:r>
-    </w:p>
-    <w:p/>
     <w:p/>
     <w:p>
       <w:pPr>
@@ -3966,19 +2391,12 @@
         </w:rPr>
         <w:t xml:space="preserve">Information for technician: </w:t>
       </w:r>
-    </w:p>
-    <w:p>
-      <w:pPr>
-        <w:spacing w:after="0"/>
-        <w:rPr>
-          <w:color w:val="FF0000"/>
-          <w:sz w:val="24"/>
-          <w:szCs w:val="24"/>
-          <w:lang w:val="en-US"/>
-        </w:rPr>
-      </w:pPr>
-      <w:r>
-        <w:rPr>
+      <w:r>
+        <w:rPr>
+          <w:b/>
+          <w:bCs/>
+          <w:i/>
+          <w:iCs/>
           <w:sz w:val="24"/>
           <w:szCs w:val="24"/>
           <w:lang w:val="en-US"/>
@@ -3987,34 +2405,30 @@
       </w:r>
       <w:r>
         <w:rPr>
-          <w:color w:val="FF0000"/>
-          <w:sz w:val="24"/>
-          <w:szCs w:val="24"/>
-          <w:lang w:val="en-US"/>
-        </w:rPr>
-        <w:t>B1</w:t>
-      </w:r>
-      <w:r>
-        <w:rPr>
-          <w:color w:val="FF0000"/>
-          <w:sz w:val="24"/>
-          <w:szCs w:val="24"/>
-          <w:lang w:val="en-US"/>
-        </w:rPr>
-        <w:t xml:space="preserve">  </w:t>
-      </w:r>
-    </w:p>
-    <w:p>
-      <w:pPr>
-        <w:spacing w:after="0"/>
-        <w:rPr>
-          <w:sz w:val="24"/>
-          <w:szCs w:val="24"/>
-          <w:lang w:val="en-US"/>
-        </w:rPr>
-      </w:pPr>
-      <w:r>
-        <w:rPr>
+          <w:b/>
+          <w:bCs/>
+          <w:color w:val="FF0000"/>
+          <w:sz w:val="24"/>
+          <w:szCs w:val="24"/>
+          <w:lang w:val="en-US"/>
+        </w:rPr>
+        <w:t>B</w:t>
+      </w:r>
+      <w:r>
+        <w:rPr>
+          <w:b/>
+          <w:bCs/>
+          <w:color w:val="FF0000"/>
+          <w:sz w:val="24"/>
+          <w:szCs w:val="24"/>
+          <w:lang w:val="en-US"/>
+        </w:rPr>
+        <w:t>P</w:t>
+      </w:r>
+      <w:r>
+        <w:rPr>
+          <w:b/>
+          <w:bCs/>
           <w:color w:val="FF0000"/>
           <w:sz w:val="24"/>
           <w:szCs w:val="24"/>
@@ -4022,6 +2436,25 @@
         </w:rPr>
         <w:t xml:space="preserve"> </w:t>
       </w:r>
+    </w:p>
+    <w:p>
+      <w:pPr>
+        <w:spacing w:after="0"/>
+        <w:rPr>
+          <w:sz w:val="24"/>
+          <w:szCs w:val="24"/>
+          <w:lang w:val="en-US"/>
+        </w:rPr>
+      </w:pPr>
+      <w:r>
+        <w:rPr>
+          <w:color w:val="FF0000"/>
+          <w:sz w:val="24"/>
+          <w:szCs w:val="24"/>
+          <w:lang w:val="en-US"/>
+        </w:rPr>
+        <w:t xml:space="preserve"> </w:t>
+      </w:r>
       <w:r>
         <w:rPr>
           <w:b/>
@@ -4101,21 +2534,6 @@
         </w:rPr>
       </w:pPr>
     </w:p>
-    <w:p>
-      <w:pPr>
-        <w:rPr>
-          <w:lang w:val="fr-FR"/>
-        </w:rPr>
-      </w:pPr>
-    </w:p>
-    <w:p>
-      <w:pPr>
-        <w:rPr>
-          <w:lang w:val="fr-FR"/>
-        </w:rPr>
-      </w:pPr>
-    </w:p>
-    <w:p/>
     <w:p>
       <w:pPr>
         <w:spacing w:after="0"/>
@@ -4125,9 +2543,9 @@
           <w:color w:val="FF0000"/>
           <w:sz w:val="32"/>
           <w:szCs w:val="32"/>
-        </w:rPr>
-      </w:pPr>
-      <w:proofErr w:type="spellStart"/>
+          <w:lang w:val="en-US"/>
+        </w:rPr>
+      </w:pPr>
       <w:r>
         <w:rPr>
           <w:b/>
@@ -4135,11 +2553,10 @@
           <w:color w:val="FF0000"/>
           <w:sz w:val="32"/>
           <w:szCs w:val="32"/>
-        </w:rPr>
-        <w:lastRenderedPageBreak/>
+          <w:lang w:val="en-US"/>
+        </w:rPr>
         <w:t>Beamer</w:t>
       </w:r>
-      <w:proofErr w:type="spellEnd"/>
       <w:r>
         <w:rPr>
           <w:b/>
@@ -4147,8 +2564,20 @@
           <w:color w:val="FF0000"/>
           <w:sz w:val="32"/>
           <w:szCs w:val="32"/>
-        </w:rPr>
-        <w:t xml:space="preserve"> PPP View</w:t>
+          <w:lang w:val="en-US"/>
+        </w:rPr>
+        <w:t xml:space="preserve"> Livestream -</w:t>
+      </w:r>
+      <w:r>
+        <w:rPr>
+          <w:b/>
+          <w:bCs/>
+          <w:color w:val="FF0000"/>
+          <w:sz w:val="32"/>
+          <w:szCs w:val="32"/>
+          <w:lang w:val="en-US"/>
+        </w:rPr>
+        <w:t xml:space="preserve"> View</w:t>
       </w:r>
     </w:p>
     <w:p>
@@ -4250,19 +2679,12 @@
         </w:rPr>
         <w:t xml:space="preserve">Information for technician: </w:t>
       </w:r>
-    </w:p>
-    <w:p>
-      <w:pPr>
-        <w:spacing w:after="0"/>
-        <w:rPr>
-          <w:color w:val="FF0000"/>
-          <w:sz w:val="24"/>
-          <w:szCs w:val="24"/>
-          <w:lang w:val="en-US"/>
-        </w:rPr>
-      </w:pPr>
-      <w:r>
-        <w:rPr>
+      <w:r>
+        <w:rPr>
+          <w:b/>
+          <w:bCs/>
+          <w:i/>
+          <w:iCs/>
           <w:sz w:val="24"/>
           <w:szCs w:val="24"/>
           <w:lang w:val="en-US"/>
@@ -4271,6 +2693,16 @@
       </w:r>
       <w:r>
         <w:rPr>
+          <w:sz w:val="24"/>
+          <w:szCs w:val="24"/>
+          <w:lang w:val="en-US"/>
+        </w:rPr>
+        <w:t xml:space="preserve"> </w:t>
+      </w:r>
+      <w:r>
+        <w:rPr>
+          <w:b/>
+          <w:bCs/>
           <w:color w:val="FF0000"/>
           <w:sz w:val="24"/>
           <w:szCs w:val="24"/>
@@ -4280,13 +2712,25 @@
       </w:r>
       <w:r>
         <w:rPr>
-          <w:color w:val="FF0000"/>
-          <w:sz w:val="24"/>
-          <w:szCs w:val="24"/>
-          <w:lang w:val="en-US"/>
-        </w:rPr>
-        <w:t>2</w:t>
-      </w:r>
+          <w:b/>
+          <w:bCs/>
+          <w:color w:val="FF0000"/>
+          <w:sz w:val="24"/>
+          <w:szCs w:val="24"/>
+          <w:lang w:val="en-US"/>
+        </w:rPr>
+        <w:t>S</w:t>
+      </w:r>
+    </w:p>
+    <w:p>
+      <w:pPr>
+        <w:spacing w:after="0"/>
+        <w:rPr>
+          <w:sz w:val="24"/>
+          <w:szCs w:val="24"/>
+          <w:lang w:val="en-US"/>
+        </w:rPr>
+      </w:pPr>
       <w:r>
         <w:rPr>
           <w:color w:val="FF0000"/>
@@ -4296,16 +2740,30 @@
         </w:rPr>
         <w:t xml:space="preserve"> </w:t>
       </w:r>
-    </w:p>
-    <w:p>
-      <w:pPr>
-        <w:spacing w:after="0"/>
-        <w:rPr>
-          <w:sz w:val="24"/>
-          <w:szCs w:val="24"/>
-          <w:lang w:val="en-US"/>
-        </w:rPr>
-      </w:pPr>
+      <w:r>
+        <w:rPr>
+          <w:b/>
+          <w:bCs/>
+          <w:i/>
+          <w:iCs/>
+          <w:sz w:val="24"/>
+          <w:szCs w:val="24"/>
+          <w:lang w:val="en-US"/>
+        </w:rPr>
+        <w:t>Execution text for PPP</w:t>
+      </w:r>
+      <w:r>
+        <w:rPr>
+          <w:b/>
+          <w:bCs/>
+          <w:i/>
+          <w:iCs/>
+          <w:sz w:val="24"/>
+          <w:szCs w:val="24"/>
+          <w:lang w:val="en-US"/>
+        </w:rPr>
+        <w:t>:</w:t>
+      </w:r>
       <w:r>
         <w:rPr>
           <w:color w:val="FF0000"/>
@@ -4317,39 +2775,6 @@
       </w:r>
       <w:r>
         <w:rPr>
-          <w:b/>
-          <w:bCs/>
-          <w:i/>
-          <w:iCs/>
-          <w:sz w:val="24"/>
-          <w:szCs w:val="24"/>
-          <w:lang w:val="en-US"/>
-        </w:rPr>
-        <w:t>Execution text for PPP</w:t>
-      </w:r>
-      <w:r>
-        <w:rPr>
-          <w:b/>
-          <w:bCs/>
-          <w:i/>
-          <w:iCs/>
-          <w:sz w:val="24"/>
-          <w:szCs w:val="24"/>
-          <w:lang w:val="en-US"/>
-        </w:rPr>
-        <w:t>:</w:t>
-      </w:r>
-      <w:r>
-        <w:rPr>
-          <w:color w:val="FF0000"/>
-          <w:sz w:val="24"/>
-          <w:szCs w:val="24"/>
-          <w:lang w:val="en-US"/>
-        </w:rPr>
-        <w:t xml:space="preserve"> </w:t>
-      </w:r>
-      <w:r>
-        <w:rPr>
           <w:color w:val="FF0000"/>
           <w:sz w:val="24"/>
           <w:szCs w:val="24"/>
@@ -4363,6 +2788,7 @@
         <w:rPr>
           <w:sz w:val="24"/>
           <w:szCs w:val="24"/>
+          <w:lang w:val="en-US"/>
         </w:rPr>
       </w:pPr>
       <w:proofErr w:type="gramStart"/>
@@ -4394,7 +2820,13 @@
         <w:t>"</w:t>
       </w:r>
     </w:p>
-    <w:p/>
+    <w:p>
+      <w:pPr>
+        <w:rPr>
+          <w:lang w:val="en-US"/>
+        </w:rPr>
+      </w:pPr>
+    </w:p>
     <w:p>
       <w:pPr>
         <w:spacing w:after="0"/>
@@ -4416,6 +2848,7 @@
           <w:szCs w:val="32"/>
           <w:lang w:val="en-US"/>
         </w:rPr>
+        <w:lastRenderedPageBreak/>
         <w:t xml:space="preserve">Beamer Videoclip Text </w:t>
       </w:r>
       <w:proofErr w:type="gramStart"/>
@@ -4519,31 +2952,13 @@
           <w:szCs w:val="24"/>
         </w:rPr>
       </w:pPr>
-      <w:proofErr w:type="spellStart"/>
-      <w:r>
-        <w:rPr>
-          <w:sz w:val="24"/>
-          <w:szCs w:val="24"/>
-        </w:rPr>
-        <w:t>Audiochannel</w:t>
-      </w:r>
-      <w:proofErr w:type="spellEnd"/>
-      <w:r>
-        <w:rPr>
-          <w:sz w:val="24"/>
-          <w:szCs w:val="24"/>
-        </w:rPr>
-        <w:t xml:space="preserve"> 1 fade </w:t>
-      </w:r>
-      <w:proofErr w:type="spellStart"/>
-      <w:r>
-        <w:rPr>
-          <w:sz w:val="24"/>
-          <w:szCs w:val="24"/>
-        </w:rPr>
-        <w:t>up</w:t>
-      </w:r>
-      <w:proofErr w:type="spellEnd"/>
+      <w:r>
+        <w:rPr>
+          <w:sz w:val="24"/>
+          <w:szCs w:val="24"/>
+        </w:rPr>
+        <w:t>Audio Mix Profile ‚Diashow‘</w:t>
+      </w:r>
     </w:p>
     <w:p>
       <w:pPr>
@@ -4555,23 +2970,16 @@
         <w:rPr>
           <w:sz w:val="24"/>
           <w:szCs w:val="24"/>
-        </w:rPr>
-      </w:pPr>
-      <w:proofErr w:type="spellStart"/>
-      <w:r>
-        <w:rPr>
-          <w:sz w:val="24"/>
-          <w:szCs w:val="24"/>
-        </w:rPr>
-        <w:t>Audiochannel</w:t>
-      </w:r>
-      <w:proofErr w:type="spellEnd"/>
-      <w:r>
-        <w:rPr>
-          <w:sz w:val="24"/>
-          <w:szCs w:val="24"/>
-        </w:rPr>
-        <w:t xml:space="preserve"> 2,3,4 fade down</w:t>
+          <w:lang w:val="en-US"/>
+        </w:rPr>
+      </w:pPr>
+      <w:r>
+        <w:rPr>
+          <w:sz w:val="24"/>
+          <w:szCs w:val="24"/>
+          <w:lang w:val="en-US"/>
+        </w:rPr>
+        <w:t>HDMI Switch channel 1 (Laptop PPP)</w:t>
       </w:r>
     </w:p>
     <w:p>
@@ -4584,36 +2992,287 @@
         <w:rPr>
           <w:sz w:val="24"/>
           <w:szCs w:val="24"/>
-          <w:lang w:val="en-US"/>
-        </w:rPr>
-      </w:pPr>
-      <w:r>
-        <w:rPr>
-          <w:sz w:val="24"/>
-          <w:szCs w:val="24"/>
-          <w:lang w:val="en-US"/>
-        </w:rPr>
-        <w:t>HDMI Switch channel 1 (Laptop PPP)</w:t>
+        </w:rPr>
+      </w:pPr>
+      <w:r>
+        <w:rPr>
+          <w:sz w:val="24"/>
+          <w:szCs w:val="24"/>
+        </w:rPr>
+        <w:t>Pause, Text 1 and Text 2</w:t>
+      </w:r>
+    </w:p>
+    <w:p>
+      <w:pPr>
+        <w:spacing w:after="0"/>
+        <w:rPr>
+          <w:b/>
+          <w:bCs/>
+          <w:i/>
+          <w:iCs/>
+          <w:sz w:val="24"/>
+          <w:szCs w:val="24"/>
+          <w:lang w:val="en-US"/>
+        </w:rPr>
+      </w:pPr>
+      <w:r>
+        <w:rPr>
+          <w:sz w:val="24"/>
+          <w:szCs w:val="24"/>
+          <w:lang w:val="en-US"/>
+        </w:rPr>
+        <w:t xml:space="preserve"> </w:t>
+      </w:r>
+      <w:r>
+        <w:rPr>
+          <w:b/>
+          <w:bCs/>
+          <w:i/>
+          <w:iCs/>
+          <w:sz w:val="24"/>
+          <w:szCs w:val="24"/>
+          <w:lang w:val="en-US"/>
+        </w:rPr>
+        <w:t xml:space="preserve">Information for technician: </w:t>
+      </w:r>
+      <w:r>
+        <w:rPr>
+          <w:b/>
+          <w:bCs/>
+          <w:i/>
+          <w:iCs/>
+          <w:sz w:val="24"/>
+          <w:szCs w:val="24"/>
+          <w:lang w:val="en-US"/>
+        </w:rPr>
+        <w:t xml:space="preserve"> </w:t>
+      </w:r>
+      <w:r>
+        <w:rPr>
+          <w:b/>
+          <w:bCs/>
+          <w:color w:val="FF0000"/>
+        </w:rPr>
+        <w:t>BA</w:t>
+      </w:r>
+    </w:p>
+    <w:p>
+      <w:pPr>
+        <w:spacing w:after="0"/>
+        <w:rPr>
+          <w:color w:val="FF0000"/>
+        </w:rPr>
+      </w:pPr>
+      <w:r>
+        <w:rPr>
+          <w:b/>
+          <w:bCs/>
+          <w:i/>
+          <w:iCs/>
+          <w:sz w:val="24"/>
+          <w:szCs w:val="24"/>
+          <w:lang w:val="en-US"/>
+        </w:rPr>
+        <w:t>Execution text for PPP</w:t>
+      </w:r>
+      <w:r>
+        <w:rPr>
+          <w:b/>
+          <w:bCs/>
+          <w:i/>
+          <w:iCs/>
+          <w:sz w:val="24"/>
+          <w:szCs w:val="24"/>
+          <w:lang w:val="en-US"/>
+        </w:rPr>
+        <w:t>:</w:t>
+      </w:r>
+      <w:r>
+        <w:rPr>
+          <w:color w:val="FF0000"/>
+          <w:sz w:val="24"/>
+          <w:szCs w:val="24"/>
+          <w:lang w:val="en-US"/>
+        </w:rPr>
+        <w:t xml:space="preserve"> </w:t>
+      </w:r>
+      <w:r>
+        <w:rPr>
+          <w:color w:val="FF0000"/>
+          <w:sz w:val="24"/>
+          <w:szCs w:val="24"/>
+          <w:lang w:val="en-US"/>
+        </w:rPr>
+        <w:t xml:space="preserve">                        </w:t>
+      </w:r>
+    </w:p>
+    <w:p>
+      <w:pPr>
+        <w:rPr>
+          <w:sz w:val="20"/>
+          <w:szCs w:val="20"/>
+        </w:rPr>
+      </w:pPr>
+      <w:r>
+        <w:rPr>
+          <w:sz w:val="20"/>
+          <w:szCs w:val="20"/>
+        </w:rPr>
+        <w:t>JokiAutomation.exe "</w:t>
+      </w:r>
+      <w:proofErr w:type="spellStart"/>
+      <w:r>
+        <w:rPr>
+          <w:sz w:val="20"/>
+          <w:szCs w:val="20"/>
+        </w:rPr>
+        <w:t>BEAMER_VideoClip</w:t>
+      </w:r>
+      <w:proofErr w:type="spellEnd"/>
+      <w:r>
+        <w:rPr>
+          <w:sz w:val="20"/>
+          <w:szCs w:val="20"/>
+        </w:rPr>
+        <w:t>" "Urheberrechtlich keine Liveübertragung" "Es geht in Kürze weiter"</w:t>
+      </w:r>
+    </w:p>
+    <w:p>
+      <w:pPr>
+        <w:spacing w:after="0"/>
+        <w:rPr>
+          <w:sz w:val="20"/>
+          <w:szCs w:val="20"/>
+        </w:rPr>
+      </w:pPr>
+    </w:p>
+    <w:p>
+      <w:pPr>
+        <w:spacing w:after="0"/>
+        <w:rPr>
+          <w:b/>
+          <w:bCs/>
+          <w:color w:val="FF0000"/>
+          <w:sz w:val="32"/>
+          <w:szCs w:val="32"/>
+          <w:lang w:val="en-US"/>
+        </w:rPr>
+      </w:pPr>
+      <w:r>
+        <w:rPr>
+          <w:b/>
+          <w:bCs/>
+          <w:color w:val="FF0000"/>
+          <w:sz w:val="32"/>
+          <w:szCs w:val="32"/>
+          <w:lang w:val="en-US"/>
+        </w:rPr>
+        <w:t>Beamer</w:t>
+      </w:r>
+      <w:r>
+        <w:rPr>
+          <w:b/>
+          <w:bCs/>
+          <w:color w:val="FF0000"/>
+          <w:sz w:val="32"/>
+          <w:szCs w:val="32"/>
+          <w:lang w:val="en-US"/>
+        </w:rPr>
+        <w:t xml:space="preserve"> </w:t>
+      </w:r>
+      <w:r>
+        <w:rPr>
+          <w:b/>
+          <w:bCs/>
+          <w:color w:val="FF0000"/>
+          <w:sz w:val="32"/>
+          <w:szCs w:val="32"/>
+          <w:lang w:val="en-US"/>
+        </w:rPr>
+        <w:t>mute</w:t>
+      </w:r>
+      <w:r>
+        <w:rPr>
+          <w:b/>
+          <w:bCs/>
+          <w:color w:val="FF0000"/>
+          <w:sz w:val="32"/>
+          <w:szCs w:val="32"/>
+          <w:lang w:val="en-US"/>
+        </w:rPr>
+        <w:t xml:space="preserve"> </w:t>
+      </w:r>
+      <w:r>
+        <w:rPr>
+          <w:b/>
+          <w:bCs/>
+          <w:color w:val="FF0000"/>
+          <w:sz w:val="32"/>
+          <w:szCs w:val="32"/>
+          <w:lang w:val="en-US"/>
+        </w:rPr>
+        <w:t xml:space="preserve">/ </w:t>
+      </w:r>
+      <w:proofErr w:type="spellStart"/>
+      <w:r>
+        <w:rPr>
+          <w:b/>
+          <w:bCs/>
+          <w:color w:val="FF0000"/>
+          <w:sz w:val="32"/>
+          <w:szCs w:val="32"/>
+          <w:lang w:val="en-US"/>
+        </w:rPr>
+        <w:t>demute</w:t>
+      </w:r>
+      <w:proofErr w:type="spellEnd"/>
+    </w:p>
+    <w:p>
+      <w:pPr>
+        <w:spacing w:after="0"/>
+        <w:rPr>
+          <w:b/>
+          <w:bCs/>
+          <w:i/>
+          <w:iCs/>
+          <w:sz w:val="24"/>
+          <w:szCs w:val="24"/>
+          <w:lang w:val="en-US"/>
+        </w:rPr>
+      </w:pPr>
+      <w:r>
+        <w:rPr>
+          <w:b/>
+          <w:bCs/>
+          <w:i/>
+          <w:iCs/>
+          <w:sz w:val="24"/>
+          <w:szCs w:val="24"/>
+          <w:lang w:val="en-US"/>
+        </w:rPr>
+        <w:t>Sequences:</w:t>
       </w:r>
     </w:p>
     <w:p>
       <w:pPr>
         <w:numPr>
           <w:ilvl w:val="0"/>
-          <w:numId w:val="13"/>
+          <w:numId w:val="12"/>
         </w:numPr>
         <w:spacing w:after="0"/>
         <w:rPr>
           <w:sz w:val="24"/>
           <w:szCs w:val="24"/>
-        </w:rPr>
-      </w:pPr>
-      <w:r>
-        <w:rPr>
-          <w:sz w:val="24"/>
-          <w:szCs w:val="24"/>
-        </w:rPr>
-        <w:t>Pause, Text 1 and Text 2</w:t>
+          <w:lang w:val="en-US"/>
+        </w:rPr>
+      </w:pPr>
+      <w:r>
+        <w:rPr>
+          <w:sz w:val="24"/>
+          <w:szCs w:val="24"/>
+          <w:lang w:val="en-US"/>
+        </w:rPr>
+        <w:t>mutes / demotes the Beamer</w:t>
       </w:r>
     </w:p>
     <w:p>
@@ -4649,16 +3308,12 @@
         </w:rPr>
         <w:t xml:space="preserve">Information for technician: </w:t>
       </w:r>
-    </w:p>
-    <w:p>
-      <w:pPr>
-        <w:spacing w:after="0"/>
-        <w:rPr>
-          <w:color w:val="FF0000"/>
-        </w:rPr>
-      </w:pPr>
-      <w:r>
-        <w:rPr>
+      <w:r>
+        <w:rPr>
+          <w:b/>
+          <w:bCs/>
+          <w:i/>
+          <w:iCs/>
           <w:sz w:val="24"/>
           <w:szCs w:val="24"/>
           <w:lang w:val="en-US"/>
@@ -4667,18 +3322,53 @@
       </w:r>
       <w:r>
         <w:rPr>
-          <w:color w:val="FF0000"/>
-        </w:rPr>
-        <w:t>1 B3 A1</w:t>
-      </w:r>
-    </w:p>
-    <w:p>
-      <w:pPr>
-        <w:spacing w:after="0"/>
-        <w:rPr>
-          <w:color w:val="FF0000"/>
-        </w:rPr>
-      </w:pPr>
+          <w:sz w:val="24"/>
+          <w:szCs w:val="24"/>
+          <w:lang w:val="en-US"/>
+        </w:rPr>
+        <w:t xml:space="preserve"> </w:t>
+      </w:r>
+      <w:r>
+        <w:rPr>
+          <w:b/>
+          <w:bCs/>
+          <w:color w:val="FF0000"/>
+          <w:sz w:val="24"/>
+          <w:szCs w:val="24"/>
+          <w:lang w:val="en-US"/>
+        </w:rPr>
+        <w:t>B</w:t>
+      </w:r>
+      <w:r>
+        <w:rPr>
+          <w:b/>
+          <w:bCs/>
+          <w:color w:val="FF0000"/>
+          <w:sz w:val="24"/>
+          <w:szCs w:val="24"/>
+          <w:lang w:val="en-US"/>
+        </w:rPr>
+        <w:t>M</w:t>
+      </w:r>
+    </w:p>
+    <w:p>
+      <w:pPr>
+        <w:spacing w:after="0"/>
+        <w:rPr>
+          <w:sz w:val="24"/>
+          <w:szCs w:val="24"/>
+          <w:lang w:val="en-US"/>
+        </w:rPr>
+      </w:pPr>
+      <w:r>
+        <w:rPr>
+          <w:color w:val="FF0000"/>
+          <w:sz w:val="24"/>
+          <w:szCs w:val="24"/>
+          <w:lang w:val="en-US"/>
+        </w:rPr>
+        <w:t xml:space="preserve"> </w:t>
+      </w:r>
       <w:r>
         <w:rPr>
           <w:b/>
@@ -4725,32 +3415,46 @@
     <w:p>
       <w:pPr>
         <w:rPr>
-          <w:sz w:val="20"/>
-          <w:szCs w:val="20"/>
-        </w:rPr>
-      </w:pPr>
-      <w:r>
-        <w:rPr>
-          <w:sz w:val="20"/>
-          <w:szCs w:val="20"/>
-        </w:rPr>
-        <w:t>JokiAutomation.exe "</w:t>
+          <w:sz w:val="24"/>
+          <w:szCs w:val="24"/>
+          <w:lang w:val="en-US"/>
+        </w:rPr>
+      </w:pPr>
+      <w:proofErr w:type="gramStart"/>
+      <w:r>
+        <w:rPr>
+          <w:sz w:val="24"/>
+          <w:szCs w:val="24"/>
+          <w:lang w:val="fr-FR"/>
+        </w:rPr>
+        <w:t>JokiAutomation.exe  "</w:t>
       </w:r>
       <w:proofErr w:type="spellStart"/>
-      <w:r>
-        <w:rPr>
-          <w:sz w:val="20"/>
-          <w:szCs w:val="20"/>
-        </w:rPr>
-        <w:t>BEAMER_VideoClip</w:t>
+      <w:proofErr w:type="gramEnd"/>
+      <w:r>
+        <w:rPr>
+          <w:sz w:val="24"/>
+          <w:szCs w:val="24"/>
+          <w:lang w:val="fr-FR"/>
+        </w:rPr>
+        <w:t>BEAMER_</w:t>
+      </w:r>
+      <w:r>
+        <w:rPr>
+          <w:sz w:val="24"/>
+          <w:szCs w:val="24"/>
+          <w:lang w:val="fr-FR"/>
+        </w:rPr>
+        <w:t>Mute</w:t>
       </w:r>
       <w:proofErr w:type="spellEnd"/>
       <w:r>
         <w:rPr>
-          <w:sz w:val="20"/>
-          <w:szCs w:val="20"/>
-        </w:rPr>
-        <w:t>" "Urheberrechtlich keine Liveübertragung" "Es geht in Kürze weiter"</w:t>
+          <w:sz w:val="24"/>
+          <w:szCs w:val="24"/>
+          <w:lang w:val="fr-FR"/>
+        </w:rPr>
+        <w:t>"</w:t>
       </w:r>
     </w:p>
     <w:p/>
@@ -4838,6 +3542,67 @@
           <w:szCs w:val="24"/>
         </w:rPr>
       </w:pPr>
+      <w:proofErr w:type="spellStart"/>
+      <w:r>
+        <w:rPr>
+          <w:sz w:val="24"/>
+          <w:szCs w:val="24"/>
+        </w:rPr>
+        <w:t>S</w:t>
+      </w:r>
+      <w:r>
+        <w:rPr>
+          <w:sz w:val="24"/>
+          <w:szCs w:val="24"/>
+        </w:rPr>
+        <w:t>top</w:t>
+      </w:r>
+      <w:proofErr w:type="spellEnd"/>
+      <w:r>
+        <w:rPr>
+          <w:sz w:val="24"/>
+          <w:szCs w:val="24"/>
+        </w:rPr>
+        <w:t xml:space="preserve"> </w:t>
+      </w:r>
+      <w:proofErr w:type="spellStart"/>
+      <w:r>
+        <w:rPr>
+          <w:sz w:val="24"/>
+          <w:szCs w:val="24"/>
+        </w:rPr>
+        <w:t>backup</w:t>
+      </w:r>
+      <w:proofErr w:type="spellEnd"/>
+      <w:r>
+        <w:rPr>
+          <w:sz w:val="24"/>
+          <w:szCs w:val="24"/>
+        </w:rPr>
+        <w:t xml:space="preserve"> </w:t>
+      </w:r>
+      <w:proofErr w:type="spellStart"/>
+      <w:r>
+        <w:rPr>
+          <w:sz w:val="24"/>
+          <w:szCs w:val="24"/>
+        </w:rPr>
+        <w:t>recorder</w:t>
+      </w:r>
+      <w:proofErr w:type="spellEnd"/>
+    </w:p>
+    <w:p>
+      <w:pPr>
+        <w:numPr>
+          <w:ilvl w:val="0"/>
+          <w:numId w:val="14"/>
+        </w:numPr>
+        <w:spacing w:after="0"/>
+        <w:rPr>
+          <w:sz w:val="24"/>
+          <w:szCs w:val="24"/>
+        </w:rPr>
+      </w:pPr>
       <w:r>
         <w:rPr>
           <w:sz w:val="24"/>
@@ -4854,13 +3619,6 @@
         <w:t>Beamer</w:t>
       </w:r>
       <w:proofErr w:type="spellEnd"/>
-      <w:r>
-        <w:rPr>
-          <w:sz w:val="24"/>
-          <w:szCs w:val="24"/>
-        </w:rPr>
-        <w:t xml:space="preserve"> </w:t>
-      </w:r>
     </w:p>
     <w:p>
       <w:pPr>
@@ -7667,11 +6425,12 @@
   <w:style w:type="paragraph" w:default="1" w:styleId="Standard">
     <w:name w:val="Normal"/>
     <w:qFormat/>
-    <w:rsid w:val="00B44FBC"/>
+    <w:rsid w:val="000E2827"/>
   </w:style>
   <w:style w:type="character" w:default="1" w:styleId="Absatz-Standardschriftart">
     <w:name w:val="Default Paragraph Font"/>
     <w:uiPriority w:val="1"/>
+    <w:semiHidden/>
     <w:unhideWhenUsed/>
   </w:style>
   <w:style w:type="table" w:default="1" w:styleId="NormaleTabelle">

</xml_diff>

<commit_message>
new sequences mute beamer and stopp backuprecorder
</commit_message>
<xml_diff>
--- a/docu/JoKiAutomationPPPSequenzenDesigner.docx
+++ b/docu/JoKiAutomationPPPSequenzenDesigner.docx
@@ -2045,23 +2045,7 @@
           <w:szCs w:val="24"/>
           <w:lang w:val="en-US"/>
         </w:rPr>
-        <w:t>Audio Mix Profile ‘</w:t>
-      </w:r>
-      <w:r>
-        <w:rPr>
-          <w:sz w:val="24"/>
-          <w:szCs w:val="24"/>
-          <w:lang w:val="en-US"/>
-        </w:rPr>
-        <w:t>Text</w:t>
-      </w:r>
-      <w:r>
-        <w:rPr>
-          <w:sz w:val="24"/>
-          <w:szCs w:val="24"/>
-          <w:lang w:val="en-US"/>
-        </w:rPr>
-        <w:t>’</w:t>
+        <w:t>Audio Mix Profile ‘Text’</w:t>
       </w:r>
     </w:p>
     <w:p>
@@ -3178,40 +3162,7 @@
           <w:szCs w:val="32"/>
           <w:lang w:val="en-US"/>
         </w:rPr>
-        <w:t xml:space="preserve"> </w:t>
-      </w:r>
-      <w:r>
-        <w:rPr>
-          <w:b/>
-          <w:bCs/>
-          <w:color w:val="FF0000"/>
-          <w:sz w:val="32"/>
-          <w:szCs w:val="32"/>
-          <w:lang w:val="en-US"/>
-        </w:rPr>
-        <w:t>mute</w:t>
-      </w:r>
-      <w:r>
-        <w:rPr>
-          <w:b/>
-          <w:bCs/>
-          <w:color w:val="FF0000"/>
-          <w:sz w:val="32"/>
-          <w:szCs w:val="32"/>
-          <w:lang w:val="en-US"/>
-        </w:rPr>
-        <w:t xml:space="preserve"> </w:t>
-      </w:r>
-      <w:r>
-        <w:rPr>
-          <w:b/>
-          <w:bCs/>
-          <w:color w:val="FF0000"/>
-          <w:sz w:val="32"/>
-          <w:szCs w:val="32"/>
-          <w:lang w:val="en-US"/>
-        </w:rPr>
-        <w:t xml:space="preserve">/ </w:t>
+        <w:t xml:space="preserve"> mute / </w:t>
       </w:r>
       <w:proofErr w:type="spellStart"/>
       <w:r>
@@ -3457,6 +3408,258 @@
         <w:t>"</w:t>
       </w:r>
     </w:p>
+    <w:p>
+      <w:pPr>
+        <w:spacing w:after="0"/>
+        <w:rPr>
+          <w:sz w:val="20"/>
+          <w:szCs w:val="20"/>
+        </w:rPr>
+      </w:pPr>
+    </w:p>
+    <w:p>
+      <w:pPr>
+        <w:spacing w:after="0"/>
+        <w:rPr>
+          <w:b/>
+          <w:bCs/>
+          <w:color w:val="FF0000"/>
+          <w:sz w:val="32"/>
+          <w:szCs w:val="32"/>
+          <w:lang w:val="en-US"/>
+        </w:rPr>
+      </w:pPr>
+      <w:r>
+        <w:rPr>
+          <w:b/>
+          <w:bCs/>
+          <w:color w:val="FF0000"/>
+          <w:sz w:val="32"/>
+          <w:szCs w:val="32"/>
+          <w:lang w:val="en-US"/>
+        </w:rPr>
+        <w:t>Backup-Recorder Stop</w:t>
+      </w:r>
+    </w:p>
+    <w:p>
+      <w:pPr>
+        <w:spacing w:after="0"/>
+        <w:rPr>
+          <w:b/>
+          <w:bCs/>
+          <w:i/>
+          <w:iCs/>
+          <w:sz w:val="24"/>
+          <w:szCs w:val="24"/>
+          <w:lang w:val="en-US"/>
+        </w:rPr>
+      </w:pPr>
+      <w:r>
+        <w:rPr>
+          <w:b/>
+          <w:bCs/>
+          <w:i/>
+          <w:iCs/>
+          <w:sz w:val="24"/>
+          <w:szCs w:val="24"/>
+          <w:lang w:val="en-US"/>
+        </w:rPr>
+        <w:t>Sequences:</w:t>
+      </w:r>
+    </w:p>
+    <w:p>
+      <w:pPr>
+        <w:numPr>
+          <w:ilvl w:val="0"/>
+          <w:numId w:val="12"/>
+        </w:numPr>
+        <w:spacing w:after="0"/>
+        <w:rPr>
+          <w:sz w:val="24"/>
+          <w:szCs w:val="24"/>
+          <w:lang w:val="en-US"/>
+        </w:rPr>
+      </w:pPr>
+      <w:r>
+        <w:rPr>
+          <w:sz w:val="24"/>
+          <w:szCs w:val="24"/>
+          <w:lang w:val="en-US"/>
+        </w:rPr>
+        <w:t>stops the backup-recorder</w:t>
+      </w:r>
+    </w:p>
+    <w:p>
+      <w:pPr>
+        <w:spacing w:after="0"/>
+        <w:rPr>
+          <w:b/>
+          <w:bCs/>
+          <w:i/>
+          <w:iCs/>
+          <w:sz w:val="24"/>
+          <w:szCs w:val="24"/>
+          <w:lang w:val="en-US"/>
+        </w:rPr>
+      </w:pPr>
+      <w:r>
+        <w:rPr>
+          <w:sz w:val="24"/>
+          <w:szCs w:val="24"/>
+          <w:lang w:val="en-US"/>
+        </w:rPr>
+        <w:t xml:space="preserve"> </w:t>
+      </w:r>
+      <w:r>
+        <w:rPr>
+          <w:b/>
+          <w:bCs/>
+          <w:i/>
+          <w:iCs/>
+          <w:sz w:val="24"/>
+          <w:szCs w:val="24"/>
+          <w:lang w:val="en-US"/>
+        </w:rPr>
+        <w:t xml:space="preserve">Information for technician: </w:t>
+      </w:r>
+      <w:r>
+        <w:rPr>
+          <w:b/>
+          <w:bCs/>
+          <w:i/>
+          <w:iCs/>
+          <w:sz w:val="24"/>
+          <w:szCs w:val="24"/>
+          <w:lang w:val="en-US"/>
+        </w:rPr>
+        <w:t xml:space="preserve"> </w:t>
+      </w:r>
+      <w:r>
+        <w:rPr>
+          <w:sz w:val="24"/>
+          <w:szCs w:val="24"/>
+          <w:lang w:val="en-US"/>
+        </w:rPr>
+        <w:t xml:space="preserve"> </w:t>
+      </w:r>
+      <w:r>
+        <w:rPr>
+          <w:b/>
+          <w:bCs/>
+          <w:color w:val="FF0000"/>
+          <w:sz w:val="24"/>
+          <w:szCs w:val="24"/>
+          <w:lang w:val="en-US"/>
+        </w:rPr>
+        <w:t>RS</w:t>
+      </w:r>
+    </w:p>
+    <w:p>
+      <w:pPr>
+        <w:spacing w:after="0"/>
+        <w:rPr>
+          <w:sz w:val="24"/>
+          <w:szCs w:val="24"/>
+          <w:lang w:val="en-US"/>
+        </w:rPr>
+      </w:pPr>
+      <w:r>
+        <w:rPr>
+          <w:color w:val="FF0000"/>
+          <w:sz w:val="24"/>
+          <w:szCs w:val="24"/>
+          <w:lang w:val="en-US"/>
+        </w:rPr>
+        <w:t xml:space="preserve"> </w:t>
+      </w:r>
+      <w:r>
+        <w:rPr>
+          <w:b/>
+          <w:bCs/>
+          <w:i/>
+          <w:iCs/>
+          <w:sz w:val="24"/>
+          <w:szCs w:val="24"/>
+          <w:lang w:val="en-US"/>
+        </w:rPr>
+        <w:t>Execution text for PPP</w:t>
+      </w:r>
+      <w:r>
+        <w:rPr>
+          <w:b/>
+          <w:bCs/>
+          <w:i/>
+          <w:iCs/>
+          <w:sz w:val="24"/>
+          <w:szCs w:val="24"/>
+          <w:lang w:val="en-US"/>
+        </w:rPr>
+        <w:t>:</w:t>
+      </w:r>
+      <w:r>
+        <w:rPr>
+          <w:color w:val="FF0000"/>
+          <w:sz w:val="24"/>
+          <w:szCs w:val="24"/>
+          <w:lang w:val="en-US"/>
+        </w:rPr>
+        <w:t xml:space="preserve"> </w:t>
+      </w:r>
+      <w:r>
+        <w:rPr>
+          <w:color w:val="FF0000"/>
+          <w:sz w:val="24"/>
+          <w:szCs w:val="24"/>
+          <w:lang w:val="en-US"/>
+        </w:rPr>
+        <w:t xml:space="preserve">                        </w:t>
+      </w:r>
+    </w:p>
+    <w:p>
+      <w:pPr>
+        <w:rPr>
+          <w:sz w:val="24"/>
+          <w:szCs w:val="24"/>
+          <w:lang w:val="en-US"/>
+        </w:rPr>
+      </w:pPr>
+      <w:proofErr w:type="gramStart"/>
+      <w:r>
+        <w:rPr>
+          <w:sz w:val="24"/>
+          <w:szCs w:val="24"/>
+          <w:lang w:val="fr-FR"/>
+        </w:rPr>
+        <w:t>JokiAutomation.exe  "</w:t>
+      </w:r>
+      <w:proofErr w:type="spellStart"/>
+      <w:proofErr w:type="gramEnd"/>
+      <w:r>
+        <w:rPr>
+          <w:sz w:val="24"/>
+          <w:szCs w:val="24"/>
+          <w:lang w:val="fr-FR"/>
+        </w:rPr>
+        <w:t>B</w:t>
+      </w:r>
+      <w:r>
+        <w:rPr>
+          <w:sz w:val="24"/>
+          <w:szCs w:val="24"/>
+          <w:lang w:val="fr-FR"/>
+        </w:rPr>
+        <w:t>ackup_Stop</w:t>
+      </w:r>
+      <w:proofErr w:type="spellEnd"/>
+      <w:r>
+        <w:rPr>
+          <w:sz w:val="24"/>
+          <w:szCs w:val="24"/>
+          <w:lang w:val="fr-FR"/>
+        </w:rPr>
+        <w:t>"</w:t>
+      </w:r>
+    </w:p>
     <w:p/>
     <w:p>
       <w:pPr>
@@ -3897,55 +4100,27 @@
         </w:rPr>
       </w:pPr>
     </w:p>
-    <w:p/>
-    <w:p/>
-    <w:p/>
-    <w:p/>
-    <w:p/>
-    <w:p/>
-    <w:p/>
-    <w:p/>
-    <w:p/>
-    <w:p/>
-    <w:p/>
-    <w:p/>
-    <w:p>
-      <w:pPr>
-        <w:spacing w:after="0"/>
-        <w:rPr>
-          <w:sz w:val="24"/>
-          <w:szCs w:val="24"/>
-        </w:rPr>
-      </w:pPr>
-    </w:p>
-    <w:p>
-      <w:pPr>
-        <w:spacing w:after="0"/>
-        <w:rPr>
-          <w:sz w:val="24"/>
-          <w:szCs w:val="24"/>
-        </w:rPr>
-      </w:pPr>
-    </w:p>
-    <w:p>
-      <w:pPr>
-        <w:spacing w:after="0"/>
-        <w:rPr>
-          <w:sz w:val="24"/>
-          <w:szCs w:val="24"/>
-        </w:rPr>
-      </w:pPr>
-    </w:p>
-    <w:p>
-      <w:pPr>
-        <w:rPr>
-          <w:sz w:val="24"/>
-          <w:szCs w:val="24"/>
-        </w:rPr>
-      </w:pPr>
-    </w:p>
-    <w:p>
-      <w:pPr>
+    <w:p>
+      <w:pPr>
+        <w:spacing w:after="0"/>
+        <w:rPr>
+          <w:sz w:val="24"/>
+          <w:szCs w:val="24"/>
+        </w:rPr>
+      </w:pPr>
+    </w:p>
+    <w:p>
+      <w:pPr>
+        <w:spacing w:after="0"/>
+        <w:rPr>
+          <w:sz w:val="24"/>
+          <w:szCs w:val="24"/>
+        </w:rPr>
+      </w:pPr>
+    </w:p>
+    <w:p>
+      <w:pPr>
+        <w:spacing w:after="0"/>
         <w:rPr>
           <w:sz w:val="24"/>
           <w:szCs w:val="24"/>
@@ -6425,7 +6600,7 @@
   <w:style w:type="paragraph" w:default="1" w:styleId="Standard">
     <w:name w:val="Normal"/>
     <w:qFormat/>
-    <w:rsid w:val="000E2827"/>
+    <w:rsid w:val="00D10833"/>
   </w:style>
   <w:style w:type="character" w:default="1" w:styleId="Absatz-Standardschriftart">
     <w:name w:val="Default Paragraph Font"/>

</xml_diff>